<commit_message>
replace server with network
</commit_message>
<xml_diff>
--- a/Documents/PRG2_Projektdokumentation_V1.docx
+++ b/Documents/PRG2_Projektdokumentation_V1.docx
@@ -461,7 +461,7 @@
     <w:bookmarkEnd w:id="3"/>
     <w:p>
       <w:pPr>
-        <w:pStyle w:val="Verzeichnis1"/>
+        <w:pStyle w:val="TOC1"/>
         <w:tabs>
           <w:tab w:val="right" w:leader="dot" w:pos="8795"/>
         </w:tabs>
@@ -549,7 +549,7 @@
     </w:p>
     <w:p>
       <w:pPr>
-        <w:pStyle w:val="Verzeichnis1"/>
+        <w:pStyle w:val="TOC1"/>
         <w:tabs>
           <w:tab w:val="right" w:leader="dot" w:pos="8795"/>
         </w:tabs>
@@ -628,7 +628,7 @@
     </w:p>
     <w:p>
       <w:pPr>
-        <w:pStyle w:val="Verzeichnis2"/>
+        <w:pStyle w:val="TOC2"/>
         <w:tabs>
           <w:tab w:val="right" w:leader="dot" w:pos="8795"/>
         </w:tabs>
@@ -707,7 +707,7 @@
     </w:p>
     <w:p>
       <w:pPr>
-        <w:pStyle w:val="Verzeichnis2"/>
+        <w:pStyle w:val="TOC2"/>
         <w:tabs>
           <w:tab w:val="right" w:leader="dot" w:pos="8795"/>
         </w:tabs>
@@ -786,7 +786,7 @@
     </w:p>
     <w:p>
       <w:pPr>
-        <w:pStyle w:val="Verzeichnis2"/>
+        <w:pStyle w:val="TOC2"/>
         <w:tabs>
           <w:tab w:val="right" w:leader="dot" w:pos="8795"/>
         </w:tabs>
@@ -865,7 +865,7 @@
     </w:p>
     <w:p>
       <w:pPr>
-        <w:pStyle w:val="Verzeichnis1"/>
+        <w:pStyle w:val="TOC1"/>
         <w:tabs>
           <w:tab w:val="right" w:leader="dot" w:pos="8795"/>
         </w:tabs>
@@ -944,7 +944,7 @@
     </w:p>
     <w:p>
       <w:pPr>
-        <w:pStyle w:val="Verzeichnis2"/>
+        <w:pStyle w:val="TOC2"/>
         <w:tabs>
           <w:tab w:val="right" w:leader="dot" w:pos="8795"/>
         </w:tabs>
@@ -1023,7 +1023,7 @@
     </w:p>
     <w:p>
       <w:pPr>
-        <w:pStyle w:val="Verzeichnis2"/>
+        <w:pStyle w:val="TOC2"/>
         <w:tabs>
           <w:tab w:val="right" w:leader="dot" w:pos="8795"/>
         </w:tabs>
@@ -1102,7 +1102,7 @@
     </w:p>
     <w:p>
       <w:pPr>
-        <w:pStyle w:val="Verzeichnis2"/>
+        <w:pStyle w:val="TOC2"/>
         <w:tabs>
           <w:tab w:val="right" w:leader="dot" w:pos="8795"/>
         </w:tabs>
@@ -1181,7 +1181,7 @@
     </w:p>
     <w:p>
       <w:pPr>
-        <w:pStyle w:val="Verzeichnis1"/>
+        <w:pStyle w:val="TOC1"/>
         <w:tabs>
           <w:tab w:val="right" w:leader="dot" w:pos="8795"/>
         </w:tabs>
@@ -1260,7 +1260,7 @@
     </w:p>
     <w:p>
       <w:pPr>
-        <w:pStyle w:val="Verzeichnis1"/>
+        <w:pStyle w:val="TOC1"/>
         <w:tabs>
           <w:tab w:val="right" w:leader="dot" w:pos="8795"/>
         </w:tabs>
@@ -1339,7 +1339,7 @@
     </w:p>
     <w:p>
       <w:pPr>
-        <w:pStyle w:val="Verzeichnis2"/>
+        <w:pStyle w:val="TOC2"/>
         <w:tabs>
           <w:tab w:val="right" w:leader="dot" w:pos="8795"/>
         </w:tabs>
@@ -1418,7 +1418,7 @@
     </w:p>
     <w:p>
       <w:pPr>
-        <w:pStyle w:val="Verzeichnis2"/>
+        <w:pStyle w:val="TOC2"/>
         <w:tabs>
           <w:tab w:val="right" w:leader="dot" w:pos="8795"/>
         </w:tabs>
@@ -1497,7 +1497,7 @@
     </w:p>
     <w:p>
       <w:pPr>
-        <w:pStyle w:val="Verzeichnis2"/>
+        <w:pStyle w:val="TOC2"/>
         <w:tabs>
           <w:tab w:val="right" w:leader="dot" w:pos="8795"/>
         </w:tabs>
@@ -1589,23 +1589,21 @@
         </w:rPr>
         <w:br w:type="page"/>
       </w:r>
-      <w:bookmarkStart w:id="4" w:name="_GoBack"/>
-      <w:bookmarkEnd w:id="4"/>
-    </w:p>
-    <w:p>
-      <w:pPr>
-        <w:pStyle w:val="berschrift1"/>
-      </w:pPr>
-      <w:bookmarkStart w:id="5" w:name="_Toc420574553"/>
-      <w:bookmarkStart w:id="6" w:name="_Toc420574586"/>
-      <w:bookmarkStart w:id="7" w:name="_Toc420574644"/>
+    </w:p>
+    <w:p>
+      <w:pPr>
+        <w:pStyle w:val="Heading1"/>
+      </w:pPr>
+      <w:bookmarkStart w:id="4" w:name="_Toc420574553"/>
+      <w:bookmarkStart w:id="5" w:name="_Toc420574586"/>
+      <w:bookmarkStart w:id="6" w:name="_Toc420574644"/>
       <w:r>
         <w:lastRenderedPageBreak/>
         <w:t>Einleitung</w:t>
       </w:r>
+      <w:bookmarkEnd w:id="4"/>
       <w:bookmarkEnd w:id="5"/>
       <w:bookmarkEnd w:id="6"/>
-      <w:bookmarkEnd w:id="7"/>
     </w:p>
     <w:p/>
     <w:p>
@@ -1639,7 +1637,7 @@
     </w:p>
     <w:p>
       <w:pPr>
-        <w:pStyle w:val="Listenabsatz"/>
+        <w:pStyle w:val="ListParagraph"/>
         <w:numPr>
           <w:ilvl w:val="0"/>
           <w:numId w:val="18"/>
@@ -1661,7 +1659,7 @@
     </w:p>
     <w:p>
       <w:pPr>
-        <w:pStyle w:val="Listenabsatz"/>
+        <w:pStyle w:val="ListParagraph"/>
         <w:numPr>
           <w:ilvl w:val="0"/>
           <w:numId w:val="18"/>
@@ -1683,7 +1681,7 @@
     </w:p>
     <w:p>
       <w:pPr>
-        <w:pStyle w:val="Listenabsatz"/>
+        <w:pStyle w:val="ListParagraph"/>
         <w:numPr>
           <w:ilvl w:val="0"/>
           <w:numId w:val="18"/>
@@ -1705,7 +1703,7 @@
     </w:p>
     <w:p>
       <w:pPr>
-        <w:pStyle w:val="Listenabsatz"/>
+        <w:pStyle w:val="ListParagraph"/>
         <w:numPr>
           <w:ilvl w:val="0"/>
           <w:numId w:val="18"/>
@@ -1733,7 +1731,7 @@
     </w:p>
     <w:p>
       <w:pPr>
-        <w:pStyle w:val="Listenabsatz"/>
+        <w:pStyle w:val="ListParagraph"/>
         <w:numPr>
           <w:ilvl w:val="0"/>
           <w:numId w:val="18"/>
@@ -1755,7 +1753,7 @@
     </w:p>
     <w:p>
       <w:pPr>
-        <w:pStyle w:val="Listenabsatz"/>
+        <w:pStyle w:val="ListParagraph"/>
         <w:numPr>
           <w:ilvl w:val="0"/>
           <w:numId w:val="18"/>
@@ -1777,7 +1775,7 @@
     </w:p>
     <w:p>
       <w:pPr>
-        <w:pStyle w:val="Listenabsatz"/>
+        <w:pStyle w:val="ListParagraph"/>
         <w:numPr>
           <w:ilvl w:val="0"/>
           <w:numId w:val="18"/>
@@ -1805,7 +1803,7 @@
     </w:p>
     <w:p>
       <w:pPr>
-        <w:pStyle w:val="Listenabsatz"/>
+        <w:pStyle w:val="ListParagraph"/>
         <w:numPr>
           <w:ilvl w:val="0"/>
           <w:numId w:val="18"/>
@@ -1838,7 +1836,7 @@
     </w:p>
     <w:p>
       <w:pPr>
-        <w:pStyle w:val="Listenabsatz"/>
+        <w:pStyle w:val="ListParagraph"/>
         <w:numPr>
           <w:ilvl w:val="0"/>
           <w:numId w:val="19"/>
@@ -1851,7 +1849,7 @@
     </w:p>
     <w:p>
       <w:pPr>
-        <w:pStyle w:val="Listenabsatz"/>
+        <w:pStyle w:val="ListParagraph"/>
         <w:numPr>
           <w:ilvl w:val="0"/>
           <w:numId w:val="19"/>
@@ -1864,7 +1862,7 @@
     </w:p>
     <w:p>
       <w:pPr>
-        <w:pStyle w:val="Listenabsatz"/>
+        <w:pStyle w:val="ListParagraph"/>
         <w:numPr>
           <w:ilvl w:val="0"/>
           <w:numId w:val="19"/>
@@ -1969,24 +1967,24 @@
     </w:p>
     <w:p>
       <w:pPr>
-        <w:pStyle w:val="berschrift1"/>
-      </w:pPr>
-      <w:bookmarkStart w:id="8" w:name="anforderungen"/>
-      <w:bookmarkStart w:id="9" w:name="_Toc420574554"/>
-      <w:bookmarkStart w:id="10" w:name="_Toc420574587"/>
-      <w:bookmarkStart w:id="11" w:name="_Toc420574645"/>
-      <w:bookmarkEnd w:id="8"/>
+        <w:pStyle w:val="Heading1"/>
+      </w:pPr>
+      <w:bookmarkStart w:id="7" w:name="anforderungen"/>
+      <w:bookmarkStart w:id="8" w:name="_Toc420574554"/>
+      <w:bookmarkStart w:id="9" w:name="_Toc420574587"/>
+      <w:bookmarkStart w:id="10" w:name="_Toc420574645"/>
+      <w:bookmarkEnd w:id="7"/>
       <w:r>
         <w:lastRenderedPageBreak/>
         <w:t>Anforderungen</w:t>
       </w:r>
+      <w:bookmarkEnd w:id="8"/>
       <w:bookmarkEnd w:id="9"/>
       <w:bookmarkEnd w:id="10"/>
-      <w:bookmarkEnd w:id="11"/>
     </w:p>
     <w:tbl>
       <w:tblPr>
-        <w:tblStyle w:val="Tabellenraster"/>
+        <w:tblStyle w:val="TableGrid"/>
         <w:tblW w:w="0" w:type="auto"/>
         <w:tblLook w:val="04A0" w:firstRow="1" w:lastRow="0" w:firstColumn="1" w:lastColumn="0" w:noHBand="0" w:noVBand="1"/>
       </w:tblPr>
@@ -2100,7 +2098,7 @@
     </w:p>
     <w:tbl>
       <w:tblPr>
-        <w:tblStyle w:val="Tabellenraster"/>
+        <w:tblStyle w:val="TableGrid"/>
         <w:tblW w:w="0" w:type="auto"/>
         <w:tblLook w:val="04A0" w:firstRow="1" w:lastRow="0" w:firstColumn="1" w:lastColumn="0" w:noHBand="0" w:noVBand="1"/>
       </w:tblPr>
@@ -2214,7 +2212,7 @@
     </w:p>
     <w:tbl>
       <w:tblPr>
-        <w:tblStyle w:val="Tabellenraster"/>
+        <w:tblStyle w:val="TableGrid"/>
         <w:tblW w:w="0" w:type="auto"/>
         <w:tblLook w:val="04A0" w:firstRow="1" w:lastRow="0" w:firstColumn="1" w:lastColumn="0" w:noHBand="0" w:noVBand="1"/>
       </w:tblPr>
@@ -2338,7 +2336,7 @@
     </w:p>
     <w:tbl>
       <w:tblPr>
-        <w:tblStyle w:val="Tabellenraster"/>
+        <w:tblStyle w:val="TableGrid"/>
         <w:tblW w:w="0" w:type="auto"/>
         <w:tblLook w:val="04A0" w:firstRow="1" w:lastRow="0" w:firstColumn="1" w:lastColumn="0" w:noHBand="0" w:noVBand="1"/>
       </w:tblPr>
@@ -2452,7 +2450,7 @@
     </w:p>
     <w:tbl>
       <w:tblPr>
-        <w:tblStyle w:val="Tabellenraster"/>
+        <w:tblStyle w:val="TableGrid"/>
         <w:tblW w:w="0" w:type="auto"/>
         <w:tblLook w:val="04A0" w:firstRow="1" w:lastRow="0" w:firstColumn="1" w:lastColumn="0" w:noHBand="0" w:noVBand="1"/>
       </w:tblPr>
@@ -2566,7 +2564,7 @@
     </w:p>
     <w:tbl>
       <w:tblPr>
-        <w:tblStyle w:val="Tabellenraster"/>
+        <w:tblStyle w:val="TableGrid"/>
         <w:tblW w:w="0" w:type="auto"/>
         <w:tblLook w:val="04A0" w:firstRow="1" w:lastRow="0" w:firstColumn="1" w:lastColumn="0" w:noHBand="0" w:noVBand="1"/>
       </w:tblPr>
@@ -2701,22 +2699,22 @@
     </w:p>
     <w:p>
       <w:pPr>
-        <w:pStyle w:val="berschrift2"/>
-      </w:pPr>
-      <w:bookmarkStart w:id="12" w:name="regeln_vier_gewinnt"/>
-      <w:bookmarkStart w:id="13" w:name="_Toc420574555"/>
-      <w:bookmarkStart w:id="14" w:name="_Toc420574588"/>
-      <w:bookmarkStart w:id="15" w:name="_Toc420574646"/>
+        <w:pStyle w:val="Heading2"/>
+      </w:pPr>
+      <w:bookmarkStart w:id="11" w:name="regeln_vier_gewinnt"/>
+      <w:bookmarkStart w:id="12" w:name="_Toc420574555"/>
+      <w:bookmarkStart w:id="13" w:name="_Toc420574588"/>
+      <w:bookmarkStart w:id="14" w:name="_Toc420574646"/>
+      <w:bookmarkEnd w:id="11"/>
+      <w:r>
+        <w:t xml:space="preserve">Regeln </w:t>
+      </w:r>
+      <w:r>
+        <w:t>„Dots &amp; Boxes“</w:t>
+      </w:r>
       <w:bookmarkEnd w:id="12"/>
-      <w:r>
-        <w:t xml:space="preserve">Regeln </w:t>
-      </w:r>
-      <w:r>
-        <w:t>„Dots &amp; Boxes“</w:t>
-      </w:r>
       <w:bookmarkEnd w:id="13"/>
       <w:bookmarkEnd w:id="14"/>
-      <w:bookmarkEnd w:id="15"/>
     </w:p>
     <w:p>
       <w:pPr>
@@ -3049,22 +3047,22 @@
           <w:szCs w:val="28"/>
         </w:rPr>
       </w:pPr>
-      <w:bookmarkStart w:id="16" w:name="stories"/>
+      <w:bookmarkStart w:id="15" w:name="stories"/>
+      <w:bookmarkEnd w:id="15"/>
+    </w:p>
+    <w:p>
+      <w:pPr>
+        <w:pStyle w:val="Heading2"/>
+      </w:pPr>
+      <w:bookmarkStart w:id="16" w:name="_Toc420574556"/>
+      <w:bookmarkStart w:id="17" w:name="_Toc420574589"/>
+      <w:bookmarkStart w:id="18" w:name="_Toc420574647"/>
+      <w:r>
+        <w:t>Tipps zur Vorgehensweise</w:t>
+      </w:r>
       <w:bookmarkEnd w:id="16"/>
-    </w:p>
-    <w:p>
-      <w:pPr>
-        <w:pStyle w:val="berschrift2"/>
-      </w:pPr>
-      <w:bookmarkStart w:id="17" w:name="_Toc420574556"/>
-      <w:bookmarkStart w:id="18" w:name="_Toc420574589"/>
-      <w:bookmarkStart w:id="19" w:name="_Toc420574647"/>
-      <w:r>
-        <w:t>Tipps zur Vorgehensweise</w:t>
-      </w:r>
       <w:bookmarkEnd w:id="17"/>
       <w:bookmarkEnd w:id="18"/>
-      <w:bookmarkEnd w:id="19"/>
     </w:p>
     <w:p>
       <w:pPr>
@@ -3554,19 +3552,19 @@
     </w:p>
     <w:p>
       <w:pPr>
-        <w:pStyle w:val="berschrift2"/>
-      </w:pPr>
-      <w:bookmarkStart w:id="20" w:name="environment"/>
-      <w:bookmarkStart w:id="21" w:name="_Toc420574557"/>
-      <w:bookmarkStart w:id="22" w:name="_Toc420574590"/>
-      <w:bookmarkStart w:id="23" w:name="_Toc420574648"/>
+        <w:pStyle w:val="Heading2"/>
+      </w:pPr>
+      <w:bookmarkStart w:id="19" w:name="environment"/>
+      <w:bookmarkStart w:id="20" w:name="_Toc420574557"/>
+      <w:bookmarkStart w:id="21" w:name="_Toc420574590"/>
+      <w:bookmarkStart w:id="22" w:name="_Toc420574648"/>
+      <w:bookmarkEnd w:id="19"/>
+      <w:r>
+        <w:t>Environment</w:t>
+      </w:r>
       <w:bookmarkEnd w:id="20"/>
-      <w:r>
-        <w:t>Environment</w:t>
-      </w:r>
       <w:bookmarkEnd w:id="21"/>
       <w:bookmarkEnd w:id="22"/>
-      <w:bookmarkEnd w:id="23"/>
     </w:p>
     <w:p>
       <w:pPr>
@@ -3687,7 +3685,7 @@
     </w:p>
     <w:p>
       <w:pPr>
-        <w:pStyle w:val="Listenabsatz"/>
+        <w:pStyle w:val="ListParagraph"/>
         <w:numPr>
           <w:ilvl w:val="2"/>
           <w:numId w:val="17"/>
@@ -3699,7 +3697,7 @@
     </w:p>
     <w:p>
       <w:pPr>
-        <w:pStyle w:val="Listenabsatz"/>
+        <w:pStyle w:val="ListParagraph"/>
         <w:numPr>
           <w:ilvl w:val="2"/>
           <w:numId w:val="17"/>
@@ -3787,58 +3785,58 @@
           <w:szCs w:val="32"/>
         </w:rPr>
       </w:pPr>
-      <w:bookmarkStart w:id="24" w:name="systemspezifikation"/>
-      <w:bookmarkEnd w:id="24"/>
+      <w:bookmarkStart w:id="23" w:name="systemspezifikation"/>
+      <w:bookmarkEnd w:id="23"/>
       <w:r>
         <w:br w:type="page"/>
       </w:r>
     </w:p>
     <w:p>
       <w:pPr>
-        <w:pStyle w:val="berschrift1"/>
-      </w:pPr>
-      <w:bookmarkStart w:id="25" w:name="_Toc420574558"/>
-      <w:bookmarkStart w:id="26" w:name="_Toc420574591"/>
-      <w:bookmarkStart w:id="27" w:name="_Toc420574649"/>
+        <w:pStyle w:val="Heading1"/>
+      </w:pPr>
+      <w:bookmarkStart w:id="24" w:name="_Toc420574558"/>
+      <w:bookmarkStart w:id="25" w:name="_Toc420574591"/>
+      <w:bookmarkStart w:id="26" w:name="_Toc420574649"/>
       <w:r>
         <w:lastRenderedPageBreak/>
         <w:t>Systemspezifikation</w:t>
       </w:r>
+      <w:bookmarkEnd w:id="24"/>
       <w:bookmarkEnd w:id="25"/>
       <w:bookmarkEnd w:id="26"/>
+    </w:p>
+    <w:p>
+      <w:pPr>
+        <w:pStyle w:val="Heading2"/>
+      </w:pPr>
+      <w:bookmarkStart w:id="27" w:name="kontextabgrenzung"/>
+      <w:bookmarkStart w:id="28" w:name="bausteinsichten"/>
+      <w:bookmarkStart w:id="29" w:name="_Toc420574559"/>
+      <w:bookmarkStart w:id="30" w:name="_Toc420574592"/>
+      <w:bookmarkStart w:id="31" w:name="_Toc420574650"/>
       <w:bookmarkEnd w:id="27"/>
-    </w:p>
-    <w:p>
-      <w:pPr>
-        <w:pStyle w:val="berschrift2"/>
-      </w:pPr>
-      <w:bookmarkStart w:id="28" w:name="kontextabgrenzung"/>
-      <w:bookmarkStart w:id="29" w:name="bausteinsichten"/>
-      <w:bookmarkStart w:id="30" w:name="_Toc420574559"/>
-      <w:bookmarkStart w:id="31" w:name="_Toc420574592"/>
-      <w:bookmarkStart w:id="32" w:name="_Toc420574650"/>
       <w:bookmarkEnd w:id="28"/>
+      <w:r>
+        <w:t>Bausteinsichten</w:t>
+      </w:r>
       <w:bookmarkEnd w:id="29"/>
-      <w:r>
-        <w:t>Bausteinsichten</w:t>
-      </w:r>
       <w:bookmarkEnd w:id="30"/>
       <w:bookmarkEnd w:id="31"/>
+    </w:p>
+    <w:p>
+      <w:pPr>
+        <w:pStyle w:val="Heading3"/>
+      </w:pPr>
+      <w:bookmarkStart w:id="32" w:name="komponentendiagramm"/>
+      <w:bookmarkStart w:id="33" w:name="_Toc420574560"/>
+      <w:bookmarkStart w:id="34" w:name="_Toc420574593"/>
       <w:bookmarkEnd w:id="32"/>
-    </w:p>
-    <w:p>
-      <w:pPr>
-        <w:pStyle w:val="berschrift3"/>
-      </w:pPr>
-      <w:bookmarkStart w:id="33" w:name="komponentendiagramm"/>
-      <w:bookmarkStart w:id="34" w:name="_Toc420574560"/>
-      <w:bookmarkStart w:id="35" w:name="_Toc420574593"/>
+      <w:r>
+        <w:t>Systemübersicht</w:t>
+      </w:r>
       <w:bookmarkEnd w:id="33"/>
-      <w:r>
-        <w:t>Systemübersicht</w:t>
-      </w:r>
       <w:bookmarkEnd w:id="34"/>
-      <w:bookmarkEnd w:id="35"/>
     </w:p>
     <w:p>
       <w:pPr>
@@ -3940,37 +3938,37 @@
     </w:p>
     <w:p>
       <w:pPr>
-        <w:pStyle w:val="berschrift3"/>
-      </w:pPr>
-      <w:bookmarkStart w:id="37" w:name="klassendiagramm"/>
-      <w:bookmarkStart w:id="38" w:name="_Toc420574561"/>
-      <w:bookmarkStart w:id="39" w:name="_Toc420574594"/>
+        <w:pStyle w:val="Heading3"/>
+      </w:pPr>
+      <w:bookmarkStart w:id="36" w:name="klassendiagramm"/>
+      <w:bookmarkStart w:id="37" w:name="_Toc420574561"/>
+      <w:bookmarkStart w:id="38" w:name="_Toc420574594"/>
+      <w:bookmarkEnd w:id="36"/>
+      <w:r>
+        <w:t>Klassendiagramm</w:t>
+      </w:r>
+      <w:r>
+        <w:t>e</w:t>
+      </w:r>
       <w:bookmarkEnd w:id="37"/>
-      <w:r>
-        <w:t>Klassendiagramm</w:t>
-      </w:r>
-      <w:r>
-        <w:t>e</w:t>
-      </w:r>
       <w:bookmarkEnd w:id="38"/>
+    </w:p>
+    <w:p/>
+    <w:p>
+      <w:r>
+        <w:t>Für bessere Einsicht bitte zoomen.</w:t>
+      </w:r>
+    </w:p>
+    <w:p>
+      <w:pPr>
+        <w:pStyle w:val="TextBody"/>
+        <w:rPr>
+          <w:rFonts w:ascii="Times New Roman" w:hAnsi="Times New Roman"/>
+          <w:lang w:val="de-CH"/>
+        </w:rPr>
+      </w:pPr>
+      <w:bookmarkStart w:id="39" w:name="mvc"/>
       <w:bookmarkEnd w:id="39"/>
-    </w:p>
-    <w:p/>
-    <w:p>
-      <w:r>
-        <w:t>Für bessere Einsicht bitte zoomen.</w:t>
-      </w:r>
-    </w:p>
-    <w:p>
-      <w:pPr>
-        <w:pStyle w:val="TextBody"/>
-        <w:rPr>
-          <w:rFonts w:ascii="Times New Roman" w:hAnsi="Times New Roman"/>
-          <w:lang w:val="de-CH"/>
-        </w:rPr>
-      </w:pPr>
-      <w:bookmarkStart w:id="40" w:name="mvc"/>
-      <w:bookmarkEnd w:id="40"/>
       <w:r>
         <w:rPr>
           <w:rFonts w:ascii="Times New Roman" w:hAnsi="Times New Roman"/>
@@ -4045,200 +4043,200 @@
     </w:p>
     <w:p>
       <w:pPr>
-        <w:pStyle w:val="berschrift3"/>
-      </w:pPr>
-      <w:bookmarkStart w:id="41" w:name="_Toc420574562"/>
-      <w:bookmarkStart w:id="42" w:name="_Toc420574595"/>
+        <w:pStyle w:val="Heading3"/>
+      </w:pPr>
+      <w:bookmarkStart w:id="40" w:name="_Toc420574562"/>
+      <w:bookmarkStart w:id="41" w:name="_Toc420574595"/>
       <w:r>
         <w:lastRenderedPageBreak/>
         <w:t>DotAndBoxes</w:t>
       </w:r>
+      <w:bookmarkEnd w:id="40"/>
       <w:bookmarkEnd w:id="41"/>
+    </w:p>
+    <w:p>
+      <w:r>
+        <w:t>Eigentliches Spiel: Erzeugt das Dialogfenster um die Parameter für ein neues Spiel abzufragen, lässt das entsprechende Spielfeld erzeugen, zeigt Spielfeld, Statusbar und Menu an, erzeugt den Computergegner,…</w:t>
+      </w:r>
+    </w:p>
+    <w:p>
+      <w:r>
+        <w:t>Hier ist auch die main-Methode untergebracht.</w:t>
+      </w:r>
+    </w:p>
+    <w:p>
+      <w:pPr>
+        <w:pStyle w:val="Heading3"/>
+      </w:pPr>
+      <w:bookmarkStart w:id="42" w:name="_Toc420574563"/>
+      <w:bookmarkStart w:id="43" w:name="_Toc420574596"/>
+      <w:r>
+        <w:t>CreateGameDialog</w:t>
+      </w:r>
       <w:bookmarkEnd w:id="42"/>
-    </w:p>
-    <w:p>
-      <w:r>
-        <w:t>Eigentliches Spiel: Erzeugt das Dialogfenster um die Parameter für ein neues Spiel abzufragen, lässt das entsprechende Spielfeld erzeugen, zeigt Spielfeld, Statusbar und Menu an, erzeugt den Computergegner,…</w:t>
-      </w:r>
-    </w:p>
-    <w:p>
-      <w:r>
-        <w:t>Hier ist auch die main-Methode untergebracht.</w:t>
-      </w:r>
-    </w:p>
-    <w:p>
-      <w:pPr>
-        <w:pStyle w:val="berschrift3"/>
-      </w:pPr>
-      <w:bookmarkStart w:id="43" w:name="_Toc420574563"/>
-      <w:bookmarkStart w:id="44" w:name="_Toc420574596"/>
-      <w:r>
-        <w:t>CreateGameDialog</w:t>
-      </w:r>
       <w:bookmarkEnd w:id="43"/>
+    </w:p>
+    <w:p>
+      <w:r>
+        <w:t>Erstellt ein Dialogfenster, das den Spieler nach dem Namen und der Spielfeldgrösse fragt. Diese Informationen werden dann verwendet, um das Spiel zu starten.</w:t>
+      </w:r>
+    </w:p>
+    <w:p>
+      <w:pPr>
+        <w:pStyle w:val="Heading3"/>
+      </w:pPr>
+      <w:bookmarkStart w:id="44" w:name="_Toc420574564"/>
+      <w:bookmarkStart w:id="45" w:name="_Toc420574597"/>
+      <w:r>
+        <w:t>StatusBar</w:t>
+      </w:r>
       <w:bookmarkEnd w:id="44"/>
-    </w:p>
-    <w:p>
-      <w:r>
-        <w:t>Erstellt ein Dialogfenster, das den Spieler nach dem Namen und der Spielfeldgrösse fragt. Diese Informationen werden dann verwendet, um das Spiel zu starten.</w:t>
-      </w:r>
-    </w:p>
-    <w:p>
-      <w:pPr>
-        <w:pStyle w:val="berschrift3"/>
-      </w:pPr>
-      <w:bookmarkStart w:id="45" w:name="_Toc420574564"/>
-      <w:bookmarkStart w:id="46" w:name="_Toc420574597"/>
-      <w:r>
-        <w:t>StatusBar</w:t>
-      </w:r>
       <w:bookmarkEnd w:id="45"/>
+    </w:p>
+    <w:p>
+      <w:r>
+        <w:t>Zeigt den Score der Spieler an und wer an der Reihe ist.</w:t>
+      </w:r>
+    </w:p>
+    <w:p>
+      <w:pPr>
+        <w:pStyle w:val="Heading3"/>
+      </w:pPr>
+      <w:bookmarkStart w:id="46" w:name="_Toc420574565"/>
+      <w:bookmarkStart w:id="47" w:name="_Toc420574598"/>
+      <w:r>
+        <w:t>Game</w:t>
+      </w:r>
       <w:bookmarkEnd w:id="46"/>
-    </w:p>
-    <w:p>
-      <w:r>
-        <w:t>Zeigt den Score der Spieler an und wer an der Reihe ist.</w:t>
-      </w:r>
-    </w:p>
-    <w:p>
-      <w:pPr>
-        <w:pStyle w:val="berschrift3"/>
-      </w:pPr>
-      <w:bookmarkStart w:id="47" w:name="_Toc420574565"/>
-      <w:bookmarkStart w:id="48" w:name="_Toc420574598"/>
-      <w:r>
-        <w:t>Game</w:t>
-      </w:r>
       <w:bookmarkEnd w:id="47"/>
+    </w:p>
+    <w:p>
+      <w:r>
+        <w:t xml:space="preserve">Diese Klasse enthält die Spiellogik. Sie enthält die Informationen über die Spieler, wer aktuell spielt </w:t>
+      </w:r>
+      <w:r>
+        <w:t>und erzeugt die Liste der Boxen. Hier wird das GameEvent erzeugt, dass bei jedem PictureEvent ausgelöst wird.</w:t>
+      </w:r>
+    </w:p>
+    <w:p>
+      <w:pPr>
+        <w:pStyle w:val="Heading3"/>
+      </w:pPr>
+      <w:bookmarkStart w:id="48" w:name="_Toc420574566"/>
+      <w:bookmarkStart w:id="49" w:name="_Toc420574599"/>
+      <w:r>
+        <w:t>Player</w:t>
+      </w:r>
       <w:bookmarkEnd w:id="48"/>
-    </w:p>
-    <w:p>
-      <w:r>
-        <w:t xml:space="preserve">Diese Klasse enthält die Spiellogik. Sie enthält die Informationen über die Spieler, wer aktuell spielt </w:t>
-      </w:r>
-      <w:r>
-        <w:t>und erzeugt die Liste der Boxen. Hier wird das GameEvent erzeugt, dass bei jedem PictureEvent ausgelöst wird.</w:t>
-      </w:r>
-    </w:p>
-    <w:p>
-      <w:pPr>
-        <w:pStyle w:val="berschrift3"/>
-      </w:pPr>
-      <w:bookmarkStart w:id="49" w:name="_Toc420574566"/>
-      <w:bookmarkStart w:id="50" w:name="_Toc420574599"/>
-      <w:r>
-        <w:t>Player</w:t>
-      </w:r>
       <w:bookmarkEnd w:id="49"/>
+    </w:p>
+    <w:p>
+      <w:r>
+        <w:t>Player ist der menschliche Spieler, aber auch die Oberklasse für Enemy. Sie speichert den Namen und den aktuellen Score.</w:t>
+      </w:r>
+    </w:p>
+    <w:p>
+      <w:pPr>
+        <w:pStyle w:val="Heading3"/>
+      </w:pPr>
+      <w:bookmarkStart w:id="50" w:name="_Toc420574567"/>
+      <w:bookmarkStart w:id="51" w:name="_Toc420574600"/>
+      <w:r>
+        <w:t>Enemy</w:t>
+      </w:r>
       <w:bookmarkEnd w:id="50"/>
-    </w:p>
-    <w:p>
-      <w:r>
-        <w:t>Player ist der menschliche Spieler, aber auch die Oberklasse für Enemy. Sie speichert den Namen und den aktuellen Score.</w:t>
-      </w:r>
-    </w:p>
-    <w:p>
-      <w:pPr>
-        <w:pStyle w:val="berschrift3"/>
-      </w:pPr>
-      <w:bookmarkStart w:id="51" w:name="_Toc420574567"/>
-      <w:bookmarkStart w:id="52" w:name="_Toc420574600"/>
-      <w:r>
-        <w:t>Enemy</w:t>
-      </w:r>
       <w:bookmarkEnd w:id="51"/>
+    </w:p>
+    <w:p>
+      <w:r>
+        <w:t>Diese Unterklasse von Player wurde als Oberklasse für ComputerPlayer und ServerPlayer vorgesehen. Aus zeitlichen Gründen musste der ServerPlayer aber weggelassen werden. Enemy wurde als abstrakte Klasse realisiert, da sie das EnemyEvent auslöst, aber die Funktion play() nicht implementiert.</w:t>
+      </w:r>
+    </w:p>
+    <w:p>
+      <w:pPr>
+        <w:pStyle w:val="Heading3"/>
+      </w:pPr>
+      <w:bookmarkStart w:id="52" w:name="_Toc420574568"/>
+      <w:bookmarkStart w:id="53" w:name="_Toc420574601"/>
+      <w:r>
+        <w:t>ComputerPlayer</w:t>
+      </w:r>
       <w:bookmarkEnd w:id="52"/>
-    </w:p>
-    <w:p>
-      <w:r>
-        <w:t>Diese Unterklasse von Player wurde als Oberklasse für ComputerPlayer und ServerPlayer vorgesehen. Aus zeitlichen Gründen musste der ServerPlayer aber weggelassen werden. Enemy wurde als abstrakte Klasse realisiert, da sie das EnemyEvent auslöst, aber die Funktion play() nicht implementiert.</w:t>
-      </w:r>
-    </w:p>
-    <w:p>
-      <w:pPr>
-        <w:pStyle w:val="berschrift3"/>
-      </w:pPr>
-      <w:bookmarkStart w:id="53" w:name="_Toc420574568"/>
-      <w:bookmarkStart w:id="54" w:name="_Toc420574601"/>
-      <w:r>
-        <w:t>ComputerPlayer</w:t>
-      </w:r>
       <w:bookmarkEnd w:id="53"/>
+    </w:p>
+    <w:p>
+      <w:r>
+        <w:t xml:space="preserve">Für den Computergegner wurde die Klasse ComputerPlayer erstellt. Sie erzeugt einen Spieler mit dem Namen „Computer“, speichert den Score, implementiert die Funktion play() und </w:t>
+      </w:r>
+      <w:r>
+        <w:t>erzeugt das EnemyEvent.</w:t>
+      </w:r>
+    </w:p>
+    <w:p>
+      <w:pPr>
+        <w:pStyle w:val="Heading3"/>
+      </w:pPr>
+      <w:bookmarkStart w:id="54" w:name="_Toc420574569"/>
+      <w:bookmarkStart w:id="55" w:name="_Toc420574602"/>
+      <w:r>
+        <w:t>Box</w:t>
+      </w:r>
       <w:bookmarkEnd w:id="54"/>
-    </w:p>
-    <w:p>
-      <w:r>
-        <w:t xml:space="preserve">Für den Computergegner wurde die Klasse ComputerPlayer erstellt. Sie erzeugt einen Spieler mit dem Namen „Computer“, speichert den Score, implementiert die Funktion play() und </w:t>
-      </w:r>
-      <w:r>
-        <w:t>erzeugt das EnemyEvent.</w:t>
-      </w:r>
-    </w:p>
-    <w:p>
-      <w:pPr>
-        <w:pStyle w:val="berschrift3"/>
-      </w:pPr>
-      <w:bookmarkStart w:id="55" w:name="_Toc420574569"/>
-      <w:bookmarkStart w:id="56" w:name="_Toc420574602"/>
-      <w:r>
-        <w:t>Box</w:t>
-      </w:r>
       <w:bookmarkEnd w:id="55"/>
+    </w:p>
+    <w:p>
+      <w:r>
+        <w:t>Die Box speichert die vier dazugehörigen Linien. Damit das Erstellen aus einer Liste funktioniert, wurden drei verschiedene Konstruktoren benötigt.</w:t>
+      </w:r>
+    </w:p>
+    <w:p>
+      <w:pPr>
+        <w:pStyle w:val="Heading3"/>
+      </w:pPr>
+      <w:bookmarkStart w:id="56" w:name="_Toc420574570"/>
+      <w:bookmarkStart w:id="57" w:name="_Toc420574603"/>
+      <w:r>
+        <w:t>Line</w:t>
+      </w:r>
       <w:bookmarkEnd w:id="56"/>
-    </w:p>
-    <w:p>
-      <w:r>
-        <w:t>Die Box speichert die vier dazugehörigen Linien. Damit das Erstellen aus einer Liste funktioniert, wurden drei verschiedene Konstruktoren benötigt.</w:t>
-      </w:r>
-    </w:p>
-    <w:p>
-      <w:pPr>
-        <w:pStyle w:val="berschrift3"/>
-      </w:pPr>
-      <w:bookmarkStart w:id="57" w:name="_Toc420574570"/>
-      <w:bookmarkStart w:id="58" w:name="_Toc420574603"/>
-      <w:r>
-        <w:t>Line</w:t>
-      </w:r>
       <w:bookmarkEnd w:id="57"/>
+    </w:p>
+    <w:p>
+      <w:r>
+        <w:t>Line steht für die Linien zwischen den Boxen. Sie speichern nur, ob sie markiert wurden, oder nicht.</w:t>
+      </w:r>
+    </w:p>
+    <w:p>
+      <w:pPr>
+        <w:pStyle w:val="Heading3"/>
+      </w:pPr>
+      <w:bookmarkStart w:id="58" w:name="_Toc420574571"/>
+      <w:bookmarkStart w:id="59" w:name="_Toc420574604"/>
+      <w:r>
+        <w:t>Gameboard</w:t>
+      </w:r>
       <w:bookmarkEnd w:id="58"/>
-    </w:p>
-    <w:p>
-      <w:r>
-        <w:t>Line steht für die Linien zwischen den Boxen. Sie speichern nur, ob sie markiert wurden, oder nicht.</w:t>
-      </w:r>
-    </w:p>
-    <w:p>
-      <w:pPr>
-        <w:pStyle w:val="berschrift3"/>
-      </w:pPr>
-      <w:bookmarkStart w:id="59" w:name="_Toc420574571"/>
-      <w:bookmarkStart w:id="60" w:name="_Toc420574604"/>
-      <w:r>
-        <w:t>Gameboard</w:t>
-      </w:r>
       <w:bookmarkEnd w:id="59"/>
+    </w:p>
+    <w:p>
+      <w:r>
+        <w:t>GUI des Rasters: Stellt mit Hilfe der BoxPicture-, LinePicture- und DotPicture-Klassen das eigentliche Spielfeld dar.</w:t>
+      </w:r>
+      <w:r>
+        <w:t xml:space="preserve"> Für die Anordnung wird ein GridBagLayout verwendet.</w:t>
+      </w:r>
+    </w:p>
+    <w:p>
+      <w:pPr>
+        <w:pStyle w:val="Heading3"/>
+      </w:pPr>
+      <w:bookmarkStart w:id="60" w:name="_Toc420574572"/>
+      <w:bookmarkStart w:id="61" w:name="_Toc420574605"/>
+      <w:r>
+        <w:t>BoxPicture</w:t>
+      </w:r>
       <w:bookmarkEnd w:id="60"/>
-    </w:p>
-    <w:p>
-      <w:r>
-        <w:t>GUI des Rasters: Stellt mit Hilfe der BoxPicture-, LinePicture- und DotPicture-Klassen das eigentliche Spielfeld dar.</w:t>
-      </w:r>
-      <w:r>
-        <w:t xml:space="preserve"> Für die Anordnung wird ein GridBagLayout verwendet.</w:t>
-      </w:r>
-    </w:p>
-    <w:p>
-      <w:pPr>
-        <w:pStyle w:val="berschrift3"/>
-      </w:pPr>
-      <w:bookmarkStart w:id="61" w:name="_Toc420574572"/>
-      <w:bookmarkStart w:id="62" w:name="_Toc420574605"/>
-      <w:r>
-        <w:t>BoxPicture</w:t>
-      </w:r>
       <w:bookmarkEnd w:id="61"/>
-      <w:bookmarkEnd w:id="62"/>
     </w:p>
     <w:p>
       <w:r>
@@ -4247,36 +4245,36 @@
     </w:p>
     <w:p>
       <w:pPr>
-        <w:pStyle w:val="berschrift3"/>
-      </w:pPr>
-      <w:bookmarkStart w:id="63" w:name="_Toc420574573"/>
-      <w:bookmarkStart w:id="64" w:name="_Toc420574606"/>
+        <w:pStyle w:val="Heading3"/>
+      </w:pPr>
+      <w:bookmarkStart w:id="62" w:name="_Toc420574573"/>
+      <w:bookmarkStart w:id="63" w:name="_Toc420574606"/>
       <w:r>
         <w:lastRenderedPageBreak/>
         <w:t>LinePicture</w:t>
       </w:r>
+      <w:bookmarkEnd w:id="62"/>
       <w:bookmarkEnd w:id="63"/>
+    </w:p>
+    <w:p>
+      <w:r>
+        <w:t xml:space="preserve">GUI der Line-Klasse: Jede Line wird als Attribut an ein LinePicture übergeben. </w:t>
+      </w:r>
+      <w:r>
+        <w:t>Diese Klasse übernimmt dann die visuelle Darstellung der Line. Dieses Objekt reagiert auf MouseClicked, MouseEntered und MouseExited (für das Hervorheben der Linie, wenn die Maus darüber fährt).</w:t>
+      </w:r>
+    </w:p>
+    <w:p>
+      <w:pPr>
+        <w:pStyle w:val="Heading3"/>
+      </w:pPr>
+      <w:bookmarkStart w:id="64" w:name="_Toc420574574"/>
+      <w:bookmarkStart w:id="65" w:name="_Toc420574607"/>
+      <w:r>
+        <w:t>DotPicture</w:t>
+      </w:r>
       <w:bookmarkEnd w:id="64"/>
-    </w:p>
-    <w:p>
-      <w:r>
-        <w:t xml:space="preserve">GUI der Line-Klasse: Jede Line wird als Attribut an ein LinePicture übergeben. </w:t>
-      </w:r>
-      <w:r>
-        <w:t>Diese Klasse übernimmt dann die visuelle Darstellung der Line. Dieses Objekt reagiert auf MouseClicked, MouseEntered und MouseExited (für das Hervorheben der Linie, wenn die Maus darüber fährt).</w:t>
-      </w:r>
-    </w:p>
-    <w:p>
-      <w:pPr>
-        <w:pStyle w:val="berschrift3"/>
-      </w:pPr>
-      <w:bookmarkStart w:id="65" w:name="_Toc420574574"/>
-      <w:bookmarkStart w:id="66" w:name="_Toc420574607"/>
-      <w:r>
-        <w:t>DotPicture</w:t>
-      </w:r>
       <w:bookmarkEnd w:id="65"/>
-      <w:bookmarkEnd w:id="66"/>
     </w:p>
     <w:p>
       <w:pPr>
@@ -4291,60 +4289,76 @@
       <w:r>
         <w:t>GUI für einen Punkt. Wird nur für die Darstellung des Rasters verwendet.</w:t>
       </w:r>
-      <w:bookmarkStart w:id="67" w:name="laufzeitsichten"/>
-      <w:bookmarkStart w:id="68" w:name="datensicht"/>
+      <w:bookmarkStart w:id="66" w:name="laufzeitsichten"/>
+      <w:bookmarkStart w:id="67" w:name="datensicht"/>
+      <w:bookmarkEnd w:id="66"/>
       <w:bookmarkEnd w:id="67"/>
+    </w:p>
+    <w:p>
+      <w:pPr>
+        <w:pStyle w:val="Heading2"/>
+      </w:pPr>
+      <w:bookmarkStart w:id="68" w:name="_Toc420574575"/>
+      <w:bookmarkStart w:id="69" w:name="_Toc420574608"/>
+      <w:bookmarkStart w:id="70" w:name="_Toc420574651"/>
+      <w:r>
+        <w:t>Datensicht</w:t>
+      </w:r>
       <w:bookmarkEnd w:id="68"/>
-    </w:p>
-    <w:p>
-      <w:pPr>
-        <w:pStyle w:val="berschrift2"/>
-      </w:pPr>
-      <w:bookmarkStart w:id="69" w:name="_Toc420574575"/>
-      <w:bookmarkStart w:id="70" w:name="_Toc420574608"/>
-      <w:bookmarkStart w:id="71" w:name="_Toc420574651"/>
-      <w:r>
-        <w:t>Datensicht</w:t>
-      </w:r>
       <w:bookmarkEnd w:id="69"/>
       <w:bookmarkEnd w:id="70"/>
+    </w:p>
+    <w:p>
+      <w:r>
+        <w:t>Aus zeitlichen Gründen musste auf eine Speicherung des Spielstandes verzichtet werden. Teilweise wären Konstruktoren vorhanden, um ein gespeichertes Spiel zu laden, aber nicht bei allen Klassen.</w:t>
+      </w:r>
+    </w:p>
+    <w:p>
+      <w:pPr>
+        <w:pStyle w:val="Heading2"/>
+      </w:pPr>
+      <w:bookmarkStart w:id="71" w:name="netzwerkprotokoll"/>
+      <w:bookmarkStart w:id="72" w:name="_Toc420574576"/>
+      <w:bookmarkStart w:id="73" w:name="_Toc420574609"/>
+      <w:bookmarkStart w:id="74" w:name="_Toc420574652"/>
       <w:bookmarkEnd w:id="71"/>
-    </w:p>
-    <w:p>
-      <w:r>
-        <w:t>Aus zeitlichen Gründen musste auf eine Speicherung des Spielstandes verzichtet werden. Teilweise wären Konstruktoren vorhanden, um ein gespeichertes Spiel zu laden, aber nicht bei allen Klassen.</w:t>
-      </w:r>
-    </w:p>
-    <w:p>
-      <w:pPr>
-        <w:pStyle w:val="berschrift2"/>
-      </w:pPr>
-      <w:bookmarkStart w:id="72" w:name="netzwerkprotokoll"/>
-      <w:bookmarkStart w:id="73" w:name="_Toc420574576"/>
-      <w:bookmarkStart w:id="74" w:name="_Toc420574609"/>
-      <w:bookmarkStart w:id="75" w:name="_Toc420574652"/>
+      <w:r>
+        <w:t>Netzwerkprotokoll</w:t>
+      </w:r>
       <w:bookmarkEnd w:id="72"/>
-      <w:r>
-        <w:t>Netzwerkprotokoll</w:t>
-      </w:r>
       <w:bookmarkEnd w:id="73"/>
       <w:bookmarkEnd w:id="74"/>
+    </w:p>
+    <w:p>
+      <w:pPr>
+        <w:pStyle w:val="TextBody"/>
+        <w:rPr>
+          <w:szCs w:val="21"/>
+          <w:lang w:val="de-CH"/>
+        </w:rPr>
+      </w:pPr>
+      <w:r>
+        <w:rPr>
+          <w:szCs w:val="21"/>
+          <w:lang w:val="de-CH"/>
+        </w:rPr>
+        <w:t xml:space="preserve">Leider musste auch auf das Spiel über </w:t>
+      </w:r>
+      <w:r>
+        <w:rPr>
+          <w:szCs w:val="21"/>
+          <w:lang w:val="de-CH"/>
+        </w:rPr>
+        <w:t>das Netzwerk</w:t>
+      </w:r>
+      <w:bookmarkStart w:id="75" w:name="_GoBack"/>
       <w:bookmarkEnd w:id="75"/>
-    </w:p>
-    <w:p>
-      <w:pPr>
-        <w:pStyle w:val="TextBody"/>
+      <w:r>
         <w:rPr>
           <w:szCs w:val="21"/>
           <w:lang w:val="de-CH"/>
         </w:rPr>
-      </w:pPr>
-      <w:r>
-        <w:rPr>
-          <w:szCs w:val="21"/>
-          <w:lang w:val="de-CH"/>
-        </w:rPr>
-        <w:t>Leider musste auch auf das Spiel über einen Server aus zeitlichen Gründen verzichtet werden. In der Planung zu Beginn des Projekts wurde dieser Spielvariante zu wenig Beachtung geschenkt. Es wurden zwar Überlegungen angestellt, wie man dieses Spiel realisieren könnte, aber die Versuche mussten abgebrochen werden, da ein umfa</w:t>
+        <w:t xml:space="preserve"> aus zeitlichen Gründen verzichtet werden. In der Planung zu Beginn des Projekts wurde dieser Spielvariante zu wenig Beachtung geschenkt. Es wurden zwar Überlegungen angestellt, wie man dieses Spiel realisieren könnte, aber die Versuche mussten abgebrochen werden, da ein umfa</w:t>
       </w:r>
       <w:r>
         <w:rPr>
@@ -4375,7 +4389,7 @@
     </w:p>
     <w:p>
       <w:pPr>
-        <w:pStyle w:val="berschrift1"/>
+        <w:pStyle w:val="Heading1"/>
       </w:pPr>
       <w:bookmarkStart w:id="76" w:name="erweiterungsmoeglichkeiten"/>
       <w:bookmarkStart w:id="77" w:name="_Toc420574577"/>
@@ -4407,7 +4421,7 @@
     </w:p>
     <w:p>
       <w:pPr>
-        <w:pStyle w:val="Listenabsatz"/>
+        <w:pStyle w:val="ListParagraph"/>
         <w:numPr>
           <w:ilvl w:val="0"/>
           <w:numId w:val="25"/>
@@ -4419,7 +4433,7 @@
     </w:p>
     <w:p>
       <w:pPr>
-        <w:pStyle w:val="Listenabsatz"/>
+        <w:pStyle w:val="ListParagraph"/>
         <w:numPr>
           <w:ilvl w:val="0"/>
           <w:numId w:val="25"/>
@@ -4431,7 +4445,7 @@
     </w:p>
     <w:p>
       <w:pPr>
-        <w:pStyle w:val="Listenabsatz"/>
+        <w:pStyle w:val="ListParagraph"/>
         <w:numPr>
           <w:ilvl w:val="0"/>
           <w:numId w:val="25"/>
@@ -4443,7 +4457,7 @@
     </w:p>
     <w:p>
       <w:pPr>
-        <w:pStyle w:val="Listenabsatz"/>
+        <w:pStyle w:val="ListParagraph"/>
         <w:numPr>
           <w:ilvl w:val="0"/>
           <w:numId w:val="25"/>
@@ -4455,7 +4469,7 @@
     </w:p>
     <w:p>
       <w:pPr>
-        <w:pStyle w:val="Listenabsatz"/>
+        <w:pStyle w:val="ListParagraph"/>
         <w:numPr>
           <w:ilvl w:val="0"/>
           <w:numId w:val="25"/>
@@ -4467,7 +4481,7 @@
     </w:p>
     <w:p>
       <w:pPr>
-        <w:pStyle w:val="Listenabsatz"/>
+        <w:pStyle w:val="ListParagraph"/>
         <w:numPr>
           <w:ilvl w:val="0"/>
           <w:numId w:val="25"/>
@@ -4496,7 +4510,7 @@
     </w:p>
     <w:p>
       <w:pPr>
-        <w:pStyle w:val="berschrift1"/>
+        <w:pStyle w:val="Heading1"/>
       </w:pPr>
       <w:bookmarkStart w:id="82" w:name="_Toc420574578"/>
       <w:bookmarkStart w:id="83" w:name="_Toc420574611"/>
@@ -4511,7 +4525,7 @@
     </w:p>
     <w:p>
       <w:pPr>
-        <w:pStyle w:val="berschrift2"/>
+        <w:pStyle w:val="Heading2"/>
       </w:pPr>
       <w:bookmarkStart w:id="85" w:name="_Toc420574579"/>
       <w:bookmarkStart w:id="86" w:name="_Toc420574612"/>
@@ -4530,7 +4544,7 @@
     </w:p>
     <w:p>
       <w:pPr>
-        <w:pStyle w:val="berschrift2"/>
+        <w:pStyle w:val="Heading2"/>
       </w:pPr>
       <w:bookmarkStart w:id="88" w:name="_Toc420574580"/>
       <w:bookmarkStart w:id="89" w:name="_Toc420574613"/>
@@ -4552,7 +4566,7 @@
     </w:p>
     <w:p>
       <w:pPr>
-        <w:pStyle w:val="berschrift2"/>
+        <w:pStyle w:val="Heading2"/>
       </w:pPr>
       <w:bookmarkStart w:id="91" w:name="_Toc420574581"/>
       <w:bookmarkStart w:id="92" w:name="_Toc420574614"/>
@@ -4603,7 +4617,7 @@
 <w:ftr xmlns:wpc="http://schemas.microsoft.com/office/word/2010/wordprocessingCanvas" xmlns:mc="http://schemas.openxmlformats.org/markup-compatibility/2006" xmlns:o="urn:schemas-microsoft-com:office:office" xmlns:r="http://schemas.openxmlformats.org/officeDocument/2006/relationships" xmlns:m="http://schemas.openxmlformats.org/officeDocument/2006/math" xmlns:v="urn:schemas-microsoft-com:vml" xmlns:wp14="http://schemas.microsoft.com/office/word/2010/wordprocessingDrawing" xmlns:wp="http://schemas.openxmlformats.org/drawingml/2006/wordprocessingDrawing" xmlns:w10="urn:schemas-microsoft-com:office:word" xmlns:w="http://schemas.openxmlformats.org/wordprocessingml/2006/main" xmlns:w14="http://schemas.microsoft.com/office/word/2010/wordml" xmlns:w15="http://schemas.microsoft.com/office/word/2012/wordml" xmlns:wpg="http://schemas.microsoft.com/office/word/2010/wordprocessingGroup" xmlns:wpi="http://schemas.microsoft.com/office/word/2010/wordprocessingInk" xmlns:wne="http://schemas.microsoft.com/office/word/2006/wordml" xmlns:wps="http://schemas.microsoft.com/office/word/2010/wordprocessingShape" mc:Ignorable="w14 w15 wp14">
   <w:p>
     <w:pPr>
-      <w:pStyle w:val="Fuzeile"/>
+      <w:pStyle w:val="Footer"/>
     </w:pPr>
   </w:p>
   <w:p/>
@@ -5054,7 +5068,7 @@
 <w:ftr xmlns:wpc="http://schemas.microsoft.com/office/word/2010/wordprocessingCanvas" xmlns:mc="http://schemas.openxmlformats.org/markup-compatibility/2006" xmlns:o="urn:schemas-microsoft-com:office:office" xmlns:r="http://schemas.openxmlformats.org/officeDocument/2006/relationships" xmlns:m="http://schemas.openxmlformats.org/officeDocument/2006/math" xmlns:v="urn:schemas-microsoft-com:vml" xmlns:wp14="http://schemas.microsoft.com/office/word/2010/wordprocessingDrawing" xmlns:wp="http://schemas.openxmlformats.org/drawingml/2006/wordprocessingDrawing" xmlns:w10="urn:schemas-microsoft-com:office:word" xmlns:w="http://schemas.openxmlformats.org/wordprocessingml/2006/main" xmlns:w14="http://schemas.microsoft.com/office/word/2010/wordml" xmlns:w15="http://schemas.microsoft.com/office/word/2012/wordml" xmlns:wpg="http://schemas.microsoft.com/office/word/2010/wordprocessingGroup" xmlns:wpi="http://schemas.microsoft.com/office/word/2010/wordprocessingInk" xmlns:wne="http://schemas.microsoft.com/office/word/2006/wordml" xmlns:wps="http://schemas.microsoft.com/office/word/2010/wordprocessingShape" mc:Ignorable="w14 w15 wp14">
   <w:p>
     <w:pPr>
-      <w:pStyle w:val="Fuzeile"/>
+      <w:pStyle w:val="Footer"/>
     </w:pPr>
   </w:p>
 </w:ftr>
@@ -5083,7 +5097,7 @@
 <w:hdr xmlns:wpc="http://schemas.microsoft.com/office/word/2010/wordprocessingCanvas" xmlns:mc="http://schemas.openxmlformats.org/markup-compatibility/2006" xmlns:o="urn:schemas-microsoft-com:office:office" xmlns:r="http://schemas.openxmlformats.org/officeDocument/2006/relationships" xmlns:m="http://schemas.openxmlformats.org/officeDocument/2006/math" xmlns:v="urn:schemas-microsoft-com:vml" xmlns:wp14="http://schemas.microsoft.com/office/word/2010/wordprocessingDrawing" xmlns:wp="http://schemas.openxmlformats.org/drawingml/2006/wordprocessingDrawing" xmlns:w10="urn:schemas-microsoft-com:office:word" xmlns:w="http://schemas.openxmlformats.org/wordprocessingml/2006/main" xmlns:w14="http://schemas.microsoft.com/office/word/2010/wordml" xmlns:w15="http://schemas.microsoft.com/office/word/2012/wordml" xmlns:wpg="http://schemas.microsoft.com/office/word/2010/wordprocessingGroup" xmlns:wpi="http://schemas.microsoft.com/office/word/2010/wordprocessingInk" xmlns:wne="http://schemas.microsoft.com/office/word/2006/wordml" xmlns:wps="http://schemas.microsoft.com/office/word/2010/wordprocessingShape" mc:Ignorable="w14 w15 wp14">
   <w:p>
     <w:pPr>
-      <w:pStyle w:val="Kopfzeile"/>
+      <w:pStyle w:val="Header"/>
     </w:pPr>
     <w:bookmarkStart w:id="0" w:name="LogoP1"/>
     <w:r>
@@ -5091,7 +5105,7 @@
         <w:noProof/>
       </w:rPr>
       <w:drawing>
-        <wp:anchor distT="0" distB="0" distL="114300" distR="114300" simplePos="0" relativeHeight="251660288" behindDoc="1" locked="1" layoutInCell="1" allowOverlap="1" wp14:anchorId="296ABB23" wp14:editId="7E99E9E1">
+        <wp:anchor distT="0" distB="0" distL="114300" distR="114300" simplePos="0" relativeHeight="251658240" behindDoc="1" locked="1" layoutInCell="1" allowOverlap="1" wp14:anchorId="296ABB23" wp14:editId="7E99E9E1">
           <wp:simplePos x="0" y="0"/>
           <wp:positionH relativeFrom="page">
             <wp:posOffset>0</wp:posOffset>
@@ -5158,7 +5172,7 @@
         <w:noProof/>
       </w:rPr>
       <w:drawing>
-        <wp:anchor distT="0" distB="0" distL="114300" distR="114300" simplePos="0" relativeHeight="251658240" behindDoc="1" locked="1" layoutInCell="1" allowOverlap="1" wp14:anchorId="71AE5778" wp14:editId="485E84D0">
+        <wp:anchor distT="0" distB="0" distL="114300" distR="114300" simplePos="0" relativeHeight="251657216" behindDoc="1" locked="1" layoutInCell="1" allowOverlap="1" wp14:anchorId="71AE5778" wp14:editId="485E84D0">
           <wp:simplePos x="0" y="0"/>
           <wp:positionH relativeFrom="page">
             <wp:posOffset>0</wp:posOffset>
@@ -5225,7 +5239,7 @@
         <w:noProof/>
       </w:rPr>
       <w:drawing>
-        <wp:anchor distT="0" distB="0" distL="114300" distR="114300" simplePos="0" relativeHeight="251657216" behindDoc="1" locked="1" layoutInCell="1" allowOverlap="1" wp14:anchorId="6D1A00E4" wp14:editId="19A12929">
+        <wp:anchor distT="0" distB="0" distL="114300" distR="114300" simplePos="0" relativeHeight="251655168" behindDoc="1" locked="1" layoutInCell="1" allowOverlap="1" wp14:anchorId="6D1A00E4" wp14:editId="19A12929">
           <wp:simplePos x="0" y="0"/>
           <wp:positionH relativeFrom="page">
             <wp:posOffset>54610</wp:posOffset>
@@ -5292,7 +5306,7 @@
         <w:noProof/>
       </w:rPr>
       <w:drawing>
-        <wp:anchor distT="0" distB="0" distL="114300" distR="114300" simplePos="0" relativeHeight="251655168" behindDoc="1" locked="1" layoutInCell="1" allowOverlap="1" wp14:anchorId="56B4C6F6" wp14:editId="7041A6A1">
+        <wp:anchor distT="0" distB="0" distL="114300" distR="114300" simplePos="0" relativeHeight="251654144" behindDoc="1" locked="1" layoutInCell="1" allowOverlap="1" wp14:anchorId="56B4C6F6" wp14:editId="7041A6A1">
           <wp:simplePos x="0" y="0"/>
           <wp:positionH relativeFrom="page">
             <wp:posOffset>0</wp:posOffset>
@@ -5373,7 +5387,7 @@
         <w:noProof/>
       </w:rPr>
       <w:drawing>
-        <wp:anchor distT="0" distB="0" distL="114300" distR="114300" simplePos="0" relativeHeight="251663360" behindDoc="1" locked="1" layoutInCell="1" allowOverlap="1" wp14:anchorId="21A25179" wp14:editId="6B1C407B">
+        <wp:anchor distT="0" distB="0" distL="114300" distR="114300" simplePos="0" relativeHeight="251661312" behindDoc="1" locked="1" layoutInCell="1" allowOverlap="1" wp14:anchorId="21A25179" wp14:editId="6B1C407B">
           <wp:simplePos x="0" y="0"/>
           <wp:positionH relativeFrom="page">
             <wp:posOffset>0</wp:posOffset>
@@ -5433,7 +5447,7 @@
         <w:noProof/>
       </w:rPr>
       <w:drawing>
-        <wp:anchor distT="0" distB="0" distL="114300" distR="114300" simplePos="0" relativeHeight="251662336" behindDoc="1" locked="1" layoutInCell="1" allowOverlap="1" wp14:anchorId="35E2B15C" wp14:editId="54BAE7DE">
+        <wp:anchor distT="0" distB="0" distL="114300" distR="114300" simplePos="0" relativeHeight="251660288" behindDoc="1" locked="1" layoutInCell="1" allowOverlap="1" wp14:anchorId="35E2B15C" wp14:editId="54BAE7DE">
           <wp:simplePos x="0" y="0"/>
           <wp:positionH relativeFrom="page">
             <wp:posOffset>0</wp:posOffset>
@@ -5508,13 +5522,13 @@
 <file path=word/header4.xml><?xml version="1.0" encoding="utf-8"?>
 <w:hdr xmlns:wpc="http://schemas.microsoft.com/office/word/2010/wordprocessingCanvas" xmlns:mc="http://schemas.openxmlformats.org/markup-compatibility/2006" xmlns:o="urn:schemas-microsoft-com:office:office" xmlns:r="http://schemas.openxmlformats.org/officeDocument/2006/relationships" xmlns:m="http://schemas.openxmlformats.org/officeDocument/2006/math" xmlns:v="urn:schemas-microsoft-com:vml" xmlns:wp14="http://schemas.microsoft.com/office/word/2010/wordprocessingDrawing" xmlns:wp="http://schemas.openxmlformats.org/drawingml/2006/wordprocessingDrawing" xmlns:w10="urn:schemas-microsoft-com:office:word" xmlns:w="http://schemas.openxmlformats.org/wordprocessingml/2006/main" xmlns:w14="http://schemas.microsoft.com/office/word/2010/wordml" xmlns:w15="http://schemas.microsoft.com/office/word/2012/wordml" xmlns:wpg="http://schemas.microsoft.com/office/word/2010/wordprocessingGroup" xmlns:wpi="http://schemas.microsoft.com/office/word/2010/wordprocessingInk" xmlns:wne="http://schemas.microsoft.com/office/word/2006/wordml" xmlns:wps="http://schemas.microsoft.com/office/word/2010/wordprocessingShape" mc:Ignorable="w14 w15 wp14">
   <w:p>
-    <w:bookmarkStart w:id="36" w:name="LogoPn"/>
+    <w:bookmarkStart w:id="35" w:name="LogoPn"/>
     <w:r>
       <w:rPr>
         <w:noProof/>
       </w:rPr>
       <w:drawing>
-        <wp:anchor distT="0" distB="0" distL="114300" distR="114300" simplePos="0" relativeHeight="251661312" behindDoc="1" locked="1" layoutInCell="1" allowOverlap="1" wp14:anchorId="215E1A80" wp14:editId="322B54BA">
+        <wp:anchor distT="0" distB="0" distL="114300" distR="114300" simplePos="0" relativeHeight="251659264" behindDoc="1" locked="1" layoutInCell="1" allowOverlap="1" wp14:anchorId="215E1A80" wp14:editId="322B54BA">
           <wp:simplePos x="0" y="0"/>
           <wp:positionH relativeFrom="page">
             <wp:posOffset>0</wp:posOffset>
@@ -5581,7 +5595,7 @@
         <w:noProof/>
       </w:rPr>
       <w:drawing>
-        <wp:anchor distT="0" distB="0" distL="114300" distR="114300" simplePos="0" relativeHeight="251657216" behindDoc="1" locked="1" layoutInCell="1" allowOverlap="1" wp14:anchorId="435E2E33" wp14:editId="0F1F3113">
+        <wp:anchor distT="0" distB="0" distL="114300" distR="114300" simplePos="0" relativeHeight="251656192" behindDoc="1" locked="1" layoutInCell="1" allowOverlap="1" wp14:anchorId="435E2E33" wp14:editId="0F1F3113">
           <wp:simplePos x="0" y="0"/>
           <wp:positionH relativeFrom="page">
             <wp:posOffset>0</wp:posOffset>
@@ -5646,7 +5660,7 @@
     <w:r>
       <w:t xml:space="preserve">PRG2: </w:t>
     </w:r>
-    <w:bookmarkEnd w:id="36"/>
+    <w:bookmarkEnd w:id="35"/>
     <w:r>
       <w:t>Dokumentation Projekt Dots &amp; Boxes</w:t>
     </w:r>
@@ -5714,7 +5728,7 @@
         <w:noProof/>
         <w:lang w:val="de-CH"/>
       </w:rPr>
-      <w:t>10</w:t>
+      <w:t>7</w:t>
     </w:r>
     <w:r>
       <w:fldChar w:fldCharType="end"/>
@@ -5760,7 +5774,7 @@
     <w:lvl w:ilvl="0">
       <w:start w:val="1"/>
       <w:numFmt w:val="decimal"/>
-      <w:pStyle w:val="Listennummer5"/>
+      <w:pStyle w:val="ListNumber5"/>
       <w:lvlText w:val="%1."/>
       <w:lvlJc w:val="left"/>
       <w:pPr>
@@ -5778,7 +5792,7 @@
     <w:lvl w:ilvl="0">
       <w:start w:val="1"/>
       <w:numFmt w:val="decimal"/>
-      <w:pStyle w:val="Listennummer4"/>
+      <w:pStyle w:val="ListNumber4"/>
       <w:lvlText w:val="%1."/>
       <w:lvlJc w:val="left"/>
       <w:pPr>
@@ -5796,7 +5810,7 @@
     <w:lvl w:ilvl="0">
       <w:start w:val="1"/>
       <w:numFmt w:val="decimal"/>
-      <w:pStyle w:val="Listennummer3"/>
+      <w:pStyle w:val="ListNumber3"/>
       <w:lvlText w:val="%1."/>
       <w:lvlJc w:val="left"/>
       <w:pPr>
@@ -5814,7 +5828,7 @@
     <w:lvl w:ilvl="0">
       <w:start w:val="1"/>
       <w:numFmt w:val="decimal"/>
-      <w:pStyle w:val="Listennummer2"/>
+      <w:pStyle w:val="ListNumber2"/>
       <w:lvlText w:val="%1."/>
       <w:lvlJc w:val="left"/>
       <w:pPr>
@@ -5832,7 +5846,7 @@
     <w:lvl w:ilvl="0">
       <w:start w:val="1"/>
       <w:numFmt w:val="bullet"/>
-      <w:pStyle w:val="Aufzhlungszeichen5"/>
+      <w:pStyle w:val="ListBullet5"/>
       <w:lvlText w:val=""/>
       <w:lvlJc w:val="left"/>
       <w:pPr>
@@ -5853,7 +5867,7 @@
     <w:lvl w:ilvl="0">
       <w:start w:val="1"/>
       <w:numFmt w:val="bullet"/>
-      <w:pStyle w:val="Aufzhlungszeichen4"/>
+      <w:pStyle w:val="ListBullet4"/>
       <w:lvlText w:val=""/>
       <w:lvlJc w:val="left"/>
       <w:pPr>
@@ -5874,7 +5888,7 @@
     <w:lvl w:ilvl="0">
       <w:start w:val="1"/>
       <w:numFmt w:val="bullet"/>
-      <w:pStyle w:val="Aufzhlungszeichen3"/>
+      <w:pStyle w:val="ListBullet3"/>
       <w:lvlText w:val=""/>
       <w:lvlJc w:val="left"/>
       <w:pPr>
@@ -5895,7 +5909,7 @@
     <w:lvl w:ilvl="0">
       <w:start w:val="1"/>
       <w:numFmt w:val="bullet"/>
-      <w:pStyle w:val="Aufzhlungszeichen2"/>
+      <w:pStyle w:val="ListBullet2"/>
       <w:lvlText w:val=""/>
       <w:lvlJc w:val="left"/>
       <w:pPr>
@@ -5916,7 +5930,7 @@
     <w:lvl w:ilvl="0">
       <w:start w:val="1"/>
       <w:numFmt w:val="decimal"/>
-      <w:pStyle w:val="Listennummer"/>
+      <w:pStyle w:val="ListNumber"/>
       <w:lvlText w:val="%1."/>
       <w:lvlJc w:val="left"/>
       <w:pPr>
@@ -5937,7 +5951,7 @@
     <w:lvl w:ilvl="0">
       <w:start w:val="1"/>
       <w:numFmt w:val="decimal"/>
-      <w:pStyle w:val="berschrift1"/>
+      <w:pStyle w:val="Heading1"/>
       <w:lvlText w:val="%1."/>
       <w:lvlJc w:val="left"/>
       <w:pPr>
@@ -5959,7 +5973,7 @@
     <w:lvl w:ilvl="1">
       <w:start w:val="1"/>
       <w:numFmt w:val="decimal"/>
-      <w:pStyle w:val="berschrift2"/>
+      <w:pStyle w:val="Heading2"/>
       <w:lvlText w:val="%1.%2."/>
       <w:lvlJc w:val="left"/>
       <w:pPr>
@@ -5981,7 +5995,7 @@
     <w:lvl w:ilvl="2">
       <w:start w:val="1"/>
       <w:numFmt w:val="decimal"/>
-      <w:pStyle w:val="berschrift3"/>
+      <w:pStyle w:val="Heading3"/>
       <w:lvlText w:val="%1.%2.%3."/>
       <w:lvlJc w:val="left"/>
       <w:pPr>
@@ -6003,7 +6017,7 @@
     <w:lvl w:ilvl="3">
       <w:start w:val="1"/>
       <w:numFmt w:val="decimal"/>
-      <w:pStyle w:val="berschrift4"/>
+      <w:pStyle w:val="Heading4"/>
       <w:lvlText w:val="%1.%2.%3.%4."/>
       <w:lvlJc w:val="left"/>
       <w:pPr>
@@ -6025,7 +6039,7 @@
     <w:lvl w:ilvl="4">
       <w:start w:val="1"/>
       <w:numFmt w:val="decimal"/>
-      <w:pStyle w:val="berschrift5"/>
+      <w:pStyle w:val="Heading5"/>
       <w:lvlText w:val="%1.%2.%3.%4.%5."/>
       <w:lvlJc w:val="left"/>
       <w:pPr>
@@ -6050,7 +6064,7 @@
     <w:lvl w:ilvl="5">
       <w:start w:val="1"/>
       <w:numFmt w:val="decimal"/>
-      <w:pStyle w:val="berschrift6"/>
+      <w:pStyle w:val="Heading6"/>
       <w:lvlText w:val="%1.%2.%3.%4.%5.%6."/>
       <w:lvlJc w:val="left"/>
       <w:pPr>
@@ -6069,7 +6083,7 @@
     <w:lvl w:ilvl="6">
       <w:start w:val="1"/>
       <w:numFmt w:val="decimal"/>
-      <w:pStyle w:val="berschrift7"/>
+      <w:pStyle w:val="Heading7"/>
       <w:lvlText w:val="%1.%2.%3.%4.%5.%6.%7."/>
       <w:lvlJc w:val="left"/>
       <w:pPr>
@@ -6088,7 +6102,7 @@
     <w:lvl w:ilvl="7">
       <w:start w:val="1"/>
       <w:numFmt w:val="decimal"/>
-      <w:pStyle w:val="berschrift8"/>
+      <w:pStyle w:val="Heading8"/>
       <w:lvlText w:val="%1.%2.%3.%4.%5.%6.%7.%8."/>
       <w:lvlJc w:val="left"/>
       <w:pPr>
@@ -6107,7 +6121,7 @@
     <w:lvl w:ilvl="8">
       <w:start w:val="1"/>
       <w:numFmt w:val="decimal"/>
-      <w:pStyle w:val="berschrift9"/>
+      <w:pStyle w:val="Heading9"/>
       <w:lvlText w:val="%1.%2.%3.%4.%5.%6.%7.%8.%9."/>
       <w:lvlJc w:val="left"/>
       <w:pPr>
@@ -8576,7 +8590,7 @@
     <w:lsdException w:name="List Table 6 Colorful Accent 6" w:uiPriority="51"/>
     <w:lsdException w:name="List Table 7 Colorful Accent 6" w:uiPriority="52"/>
   </w:latentStyles>
-  <w:style w:type="paragraph" w:default="1" w:styleId="Standard">
+  <w:style w:type="paragraph" w:default="1" w:styleId="Normal">
     <w:name w:val="Normal"/>
     <w:qFormat/>
     <w:pPr>
@@ -8591,10 +8605,10 @@
       <w:lang w:val="de-CH" w:eastAsia="de-CH"/>
     </w:rPr>
   </w:style>
-  <w:style w:type="paragraph" w:styleId="berschrift1">
+  <w:style w:type="paragraph" w:styleId="Heading1">
     <w:name w:val="heading 1"/>
-    <w:basedOn w:val="Standard"/>
-    <w:next w:val="Standard"/>
+    <w:basedOn w:val="Normal"/>
+    <w:next w:val="Normal"/>
     <w:autoRedefine/>
     <w:qFormat/>
     <w:rsid w:val="00B50BBA"/>
@@ -8618,10 +8632,10 @@
       <w:szCs w:val="32"/>
     </w:rPr>
   </w:style>
-  <w:style w:type="paragraph" w:styleId="berschrift2">
+  <w:style w:type="paragraph" w:styleId="Heading2">
     <w:name w:val="heading 2"/>
-    <w:basedOn w:val="Standard"/>
-    <w:next w:val="Standard"/>
+    <w:basedOn w:val="Normal"/>
+    <w:next w:val="Normal"/>
     <w:qFormat/>
     <w:pPr>
       <w:keepNext/>
@@ -8646,10 +8660,10 @@
       <w:szCs w:val="28"/>
     </w:rPr>
   </w:style>
-  <w:style w:type="paragraph" w:styleId="berschrift3">
+  <w:style w:type="paragraph" w:styleId="Heading3">
     <w:name w:val="heading 3"/>
-    <w:basedOn w:val="Standard"/>
-    <w:next w:val="Standard"/>
+    <w:basedOn w:val="Normal"/>
+    <w:next w:val="Normal"/>
     <w:qFormat/>
     <w:pPr>
       <w:keepNext/>
@@ -8672,10 +8686,10 @@
       <w:szCs w:val="26"/>
     </w:rPr>
   </w:style>
-  <w:style w:type="paragraph" w:styleId="berschrift4">
+  <w:style w:type="paragraph" w:styleId="Heading4">
     <w:name w:val="heading 4"/>
-    <w:basedOn w:val="Standard"/>
-    <w:next w:val="Standard"/>
+    <w:basedOn w:val="Normal"/>
+    <w:next w:val="Normal"/>
     <w:qFormat/>
     <w:pPr>
       <w:keepNext/>
@@ -8692,10 +8706,10 @@
       <w:szCs w:val="28"/>
     </w:rPr>
   </w:style>
-  <w:style w:type="paragraph" w:styleId="berschrift5">
+  <w:style w:type="paragraph" w:styleId="Heading5">
     <w:name w:val="heading 5"/>
-    <w:basedOn w:val="Standard"/>
-    <w:next w:val="Standard"/>
+    <w:basedOn w:val="Normal"/>
+    <w:next w:val="Normal"/>
     <w:qFormat/>
     <w:pPr>
       <w:keepNext/>
@@ -8713,10 +8727,10 @@
       <w:szCs w:val="26"/>
     </w:rPr>
   </w:style>
-  <w:style w:type="paragraph" w:styleId="berschrift6">
+  <w:style w:type="paragraph" w:styleId="Heading6">
     <w:name w:val="heading 6"/>
-    <w:basedOn w:val="Standard"/>
-    <w:next w:val="Standard"/>
+    <w:basedOn w:val="Normal"/>
+    <w:next w:val="Normal"/>
     <w:qFormat/>
     <w:pPr>
       <w:keepNext/>
@@ -8733,10 +8747,10 @@
       <w:szCs w:val="22"/>
     </w:rPr>
   </w:style>
-  <w:style w:type="paragraph" w:styleId="berschrift7">
+  <w:style w:type="paragraph" w:styleId="Heading7">
     <w:name w:val="heading 7"/>
-    <w:basedOn w:val="Standard"/>
-    <w:next w:val="Standard"/>
+    <w:basedOn w:val="Normal"/>
+    <w:next w:val="Normal"/>
     <w:qFormat/>
     <w:pPr>
       <w:keepNext/>
@@ -8751,10 +8765,10 @@
       <w:b/>
     </w:rPr>
   </w:style>
-  <w:style w:type="paragraph" w:styleId="berschrift8">
+  <w:style w:type="paragraph" w:styleId="Heading8">
     <w:name w:val="heading 8"/>
-    <w:basedOn w:val="Standard"/>
-    <w:next w:val="Standard"/>
+    <w:basedOn w:val="Normal"/>
+    <w:next w:val="Normal"/>
     <w:qFormat/>
     <w:pPr>
       <w:keepNext/>
@@ -8770,10 +8784,10 @@
       <w:iCs/>
     </w:rPr>
   </w:style>
-  <w:style w:type="paragraph" w:styleId="berschrift9">
+  <w:style w:type="paragraph" w:styleId="Heading9">
     <w:name w:val="heading 9"/>
-    <w:basedOn w:val="Standard"/>
-    <w:next w:val="Standard"/>
+    <w:basedOn w:val="Normal"/>
+    <w:next w:val="Normal"/>
     <w:qFormat/>
     <w:pPr>
       <w:keepNext/>
@@ -8790,13 +8804,13 @@
       <w:szCs w:val="22"/>
     </w:rPr>
   </w:style>
-  <w:style w:type="character" w:default="1" w:styleId="Absatz-Standardschriftart">
+  <w:style w:type="character" w:default="1" w:styleId="DefaultParagraphFont">
     <w:name w:val="Default Paragraph Font"/>
     <w:uiPriority w:val="1"/>
     <w:semiHidden/>
     <w:unhideWhenUsed/>
   </w:style>
-  <w:style w:type="table" w:default="1" w:styleId="NormaleTabelle">
+  <w:style w:type="table" w:default="1" w:styleId="TableNormal">
     <w:name w:val="Normal Table"/>
     <w:uiPriority w:val="99"/>
     <w:semiHidden/>
@@ -8811,15 +8825,15 @@
       </w:tblCellMar>
     </w:tblPr>
   </w:style>
-  <w:style w:type="numbering" w:default="1" w:styleId="KeineListe">
+  <w:style w:type="numbering" w:default="1" w:styleId="NoList">
     <w:name w:val="No List"/>
     <w:uiPriority w:val="99"/>
     <w:semiHidden/>
     <w:unhideWhenUsed/>
   </w:style>
-  <w:style w:type="paragraph" w:styleId="Kopfzeile">
+  <w:style w:type="paragraph" w:styleId="Header">
     <w:name w:val="header"/>
-    <w:basedOn w:val="Standard"/>
+    <w:basedOn w:val="Normal"/>
     <w:semiHidden/>
     <w:pPr>
       <w:spacing w:line="190" w:lineRule="atLeast"/>
@@ -8828,9 +8842,9 @@
       <w:sz w:val="16"/>
     </w:rPr>
   </w:style>
-  <w:style w:type="paragraph" w:styleId="Fuzeile">
+  <w:style w:type="paragraph" w:styleId="Footer">
     <w:name w:val="footer"/>
-    <w:basedOn w:val="Standard"/>
+    <w:basedOn w:val="Normal"/>
     <w:pPr>
       <w:spacing w:line="190" w:lineRule="atLeast"/>
     </w:pPr>
@@ -8838,30 +8852,30 @@
       <w:sz w:val="16"/>
     </w:rPr>
   </w:style>
-  <w:style w:type="paragraph" w:styleId="Verzeichnis1">
+  <w:style w:type="paragraph" w:styleId="TOC1">
     <w:name w:val="toc 1"/>
-    <w:basedOn w:val="Standard"/>
-    <w:next w:val="Standard"/>
+    <w:basedOn w:val="Normal"/>
+    <w:next w:val="Normal"/>
     <w:autoRedefine/>
     <w:uiPriority w:val="39"/>
     <w:pPr>
       <w:ind w:left="397" w:hanging="397"/>
     </w:pPr>
   </w:style>
-  <w:style w:type="paragraph" w:styleId="Verzeichnis2">
+  <w:style w:type="paragraph" w:styleId="TOC2">
     <w:name w:val="toc 2"/>
-    <w:basedOn w:val="Standard"/>
-    <w:next w:val="Standard"/>
+    <w:basedOn w:val="Normal"/>
+    <w:next w:val="Normal"/>
     <w:autoRedefine/>
     <w:uiPriority w:val="39"/>
     <w:pPr>
       <w:ind w:left="567" w:hanging="567"/>
     </w:pPr>
   </w:style>
-  <w:style w:type="paragraph" w:styleId="Verzeichnis3">
+  <w:style w:type="paragraph" w:styleId="TOC3">
     <w:name w:val="toc 3"/>
-    <w:basedOn w:val="Standard"/>
-    <w:next w:val="Standard"/>
+    <w:basedOn w:val="Normal"/>
+    <w:next w:val="Normal"/>
     <w:autoRedefine/>
     <w:uiPriority w:val="39"/>
     <w:pPr>
@@ -8881,9 +8895,9 @@
       <w:lang w:val="de-CH"/>
     </w:rPr>
   </w:style>
-  <w:style w:type="paragraph" w:styleId="Sprechblasentext">
+  <w:style w:type="paragraph" w:styleId="BalloonText">
     <w:name w:val="Balloon Text"/>
-    <w:basedOn w:val="Standard"/>
+    <w:basedOn w:val="Normal"/>
     <w:pPr>
       <w:keepLines/>
       <w:spacing w:line="240" w:lineRule="atLeast"/>
@@ -8894,10 +8908,10 @@
       <w:szCs w:val="16"/>
     </w:rPr>
   </w:style>
-  <w:style w:type="paragraph" w:styleId="Beschriftung">
+  <w:style w:type="paragraph" w:styleId="Caption">
     <w:name w:val="caption"/>
-    <w:basedOn w:val="Standard"/>
-    <w:next w:val="Standard"/>
+    <w:basedOn w:val="Normal"/>
+    <w:next w:val="Normal"/>
     <w:qFormat/>
     <w:pPr>
       <w:keepLines/>
@@ -8909,7 +8923,7 @@
       <w:szCs w:val="20"/>
     </w:rPr>
   </w:style>
-  <w:style w:type="character" w:styleId="Kommentarzeichen">
+  <w:style w:type="character" w:styleId="CommentReference">
     <w:name w:val="annotation reference"/>
     <w:semiHidden/>
     <w:rPr>
@@ -8919,34 +8933,34 @@
       <w:lang w:val="de-CH"/>
     </w:rPr>
   </w:style>
-  <w:style w:type="paragraph" w:styleId="Kommentartext">
+  <w:style w:type="paragraph" w:styleId="CommentText">
     <w:name w:val="annotation text"/>
-    <w:basedOn w:val="Standard"/>
+    <w:basedOn w:val="Normal"/>
     <w:semiHidden/>
     <w:rPr>
       <w:sz w:val="14"/>
       <w:szCs w:val="20"/>
     </w:rPr>
   </w:style>
-  <w:style w:type="paragraph" w:styleId="Kommentarthema">
+  <w:style w:type="paragraph" w:styleId="CommentSubject">
     <w:name w:val="annotation subject"/>
-    <w:basedOn w:val="Kommentartext"/>
-    <w:next w:val="Kommentartext"/>
+    <w:basedOn w:val="CommentText"/>
+    <w:next w:val="CommentText"/>
     <w:rPr>
       <w:b/>
       <w:bCs/>
     </w:rPr>
   </w:style>
-  <w:style w:type="paragraph" w:styleId="Dokumentstruktur">
+  <w:style w:type="paragraph" w:styleId="DocumentMap">
     <w:name w:val="Document Map"/>
-    <w:basedOn w:val="Standard"/>
+    <w:basedOn w:val="Normal"/>
     <w:semiHidden/>
     <w:rPr>
       <w:rFonts w:cs="Tahoma"/>
       <w:szCs w:val="20"/>
     </w:rPr>
   </w:style>
-  <w:style w:type="character" w:styleId="Endnotenzeichen">
+  <w:style w:type="character" w:styleId="EndnoteReference">
     <w:name w:val="endnote reference"/>
     <w:semiHidden/>
     <w:rPr>
@@ -8955,16 +8969,16 @@
       <w:lang w:val="de-CH"/>
     </w:rPr>
   </w:style>
-  <w:style w:type="paragraph" w:styleId="Endnotentext">
+  <w:style w:type="paragraph" w:styleId="EndnoteText">
     <w:name w:val="endnote text"/>
-    <w:basedOn w:val="Standard"/>
+    <w:basedOn w:val="Normal"/>
     <w:semiHidden/>
     <w:rPr>
       <w:sz w:val="14"/>
       <w:szCs w:val="20"/>
     </w:rPr>
   </w:style>
-  <w:style w:type="character" w:styleId="Funotenzeichen">
+  <w:style w:type="character" w:styleId="FootnoteReference">
     <w:name w:val="footnote reference"/>
     <w:semiHidden/>
     <w:rPr>
@@ -8973,9 +8987,9 @@
       <w:lang w:val="de-CH"/>
     </w:rPr>
   </w:style>
-  <w:style w:type="paragraph" w:styleId="Funotentext">
+  <w:style w:type="paragraph" w:styleId="FootnoteText">
     <w:name w:val="footnote text"/>
-    <w:basedOn w:val="Standard"/>
+    <w:basedOn w:val="Normal"/>
     <w:semiHidden/>
     <w:pPr>
       <w:tabs>
@@ -8991,70 +9005,70 @@
   </w:style>
   <w:style w:type="paragraph" w:styleId="Index1">
     <w:name w:val="index 1"/>
-    <w:basedOn w:val="Standard"/>
-    <w:next w:val="Standard"/>
+    <w:basedOn w:val="Normal"/>
+    <w:next w:val="Normal"/>
     <w:autoRedefine/>
     <w:semiHidden/>
   </w:style>
   <w:style w:type="paragraph" w:styleId="Index2">
     <w:name w:val="index 2"/>
-    <w:basedOn w:val="Standard"/>
-    <w:next w:val="Standard"/>
+    <w:basedOn w:val="Normal"/>
+    <w:next w:val="Normal"/>
     <w:autoRedefine/>
     <w:semiHidden/>
   </w:style>
   <w:style w:type="paragraph" w:styleId="Index3">
     <w:name w:val="index 3"/>
-    <w:basedOn w:val="Standard"/>
-    <w:next w:val="Standard"/>
+    <w:basedOn w:val="Normal"/>
+    <w:next w:val="Normal"/>
     <w:autoRedefine/>
     <w:semiHidden/>
   </w:style>
   <w:style w:type="paragraph" w:styleId="Index4">
     <w:name w:val="index 4"/>
-    <w:basedOn w:val="Standard"/>
-    <w:next w:val="Standard"/>
+    <w:basedOn w:val="Normal"/>
+    <w:next w:val="Normal"/>
     <w:autoRedefine/>
     <w:semiHidden/>
   </w:style>
   <w:style w:type="paragraph" w:styleId="Index5">
     <w:name w:val="index 5"/>
-    <w:basedOn w:val="Standard"/>
-    <w:next w:val="Standard"/>
+    <w:basedOn w:val="Normal"/>
+    <w:next w:val="Normal"/>
     <w:autoRedefine/>
     <w:semiHidden/>
   </w:style>
   <w:style w:type="paragraph" w:styleId="Index6">
     <w:name w:val="index 6"/>
-    <w:basedOn w:val="Standard"/>
-    <w:next w:val="Standard"/>
+    <w:basedOn w:val="Normal"/>
+    <w:next w:val="Normal"/>
     <w:autoRedefine/>
     <w:semiHidden/>
   </w:style>
   <w:style w:type="paragraph" w:styleId="Index7">
     <w:name w:val="index 7"/>
-    <w:basedOn w:val="Standard"/>
-    <w:next w:val="Standard"/>
+    <w:basedOn w:val="Normal"/>
+    <w:next w:val="Normal"/>
     <w:autoRedefine/>
     <w:semiHidden/>
   </w:style>
   <w:style w:type="paragraph" w:styleId="Index8">
     <w:name w:val="index 8"/>
-    <w:basedOn w:val="Standard"/>
-    <w:next w:val="Standard"/>
+    <w:basedOn w:val="Normal"/>
+    <w:next w:val="Normal"/>
     <w:autoRedefine/>
     <w:semiHidden/>
   </w:style>
   <w:style w:type="paragraph" w:styleId="Index9">
     <w:name w:val="index 9"/>
-    <w:basedOn w:val="Standard"/>
-    <w:next w:val="Standard"/>
+    <w:basedOn w:val="Normal"/>
+    <w:next w:val="Normal"/>
     <w:autoRedefine/>
     <w:semiHidden/>
   </w:style>
-  <w:style w:type="paragraph" w:styleId="Indexberschrift">
+  <w:style w:type="paragraph" w:styleId="IndexHeading">
     <w:name w:val="index heading"/>
-    <w:basedOn w:val="Standard"/>
+    <w:basedOn w:val="Normal"/>
     <w:next w:val="Index1"/>
     <w:semiHidden/>
     <w:pPr>
@@ -9067,7 +9081,7 @@
       <w:bCs/>
     </w:rPr>
   </w:style>
-  <w:style w:type="paragraph" w:styleId="Makrotext">
+  <w:style w:type="paragraph" w:styleId="MacroText">
     <w:name w:val="macro"/>
     <w:semiHidden/>
     <w:rPr>
@@ -9076,10 +9090,10 @@
       <w:lang w:val="de-CH" w:eastAsia="de-CH"/>
     </w:rPr>
   </w:style>
-  <w:style w:type="paragraph" w:styleId="Rechtsgrundlagenverzeichnis">
+  <w:style w:type="paragraph" w:styleId="TableofAuthorities">
     <w:name w:val="table of authorities"/>
-    <w:basedOn w:val="Standard"/>
-    <w:next w:val="Standard"/>
+    <w:basedOn w:val="Normal"/>
+    <w:next w:val="Normal"/>
     <w:semiHidden/>
     <w:pPr>
       <w:tabs>
@@ -9089,16 +9103,16 @@
       <w:ind w:left="709" w:hanging="709"/>
     </w:pPr>
   </w:style>
-  <w:style w:type="paragraph" w:styleId="Abbildungsverzeichnis">
+  <w:style w:type="paragraph" w:styleId="TableofFigures">
     <w:name w:val="table of figures"/>
-    <w:basedOn w:val="Standard"/>
-    <w:next w:val="Standard"/>
+    <w:basedOn w:val="Normal"/>
+    <w:next w:val="Normal"/>
     <w:semiHidden/>
   </w:style>
-  <w:style w:type="paragraph" w:styleId="RGV-berschrift">
+  <w:style w:type="paragraph" w:styleId="TOAHeading">
     <w:name w:val="toa heading"/>
-    <w:basedOn w:val="Standard"/>
-    <w:next w:val="Standard"/>
+    <w:basedOn w:val="Normal"/>
+    <w:next w:val="Normal"/>
     <w:semiHidden/>
     <w:pPr>
       <w:keepNext/>
@@ -9111,52 +9125,52 @@
       <w:bCs/>
     </w:rPr>
   </w:style>
-  <w:style w:type="paragraph" w:styleId="Verzeichnis4">
+  <w:style w:type="paragraph" w:styleId="TOC4">
     <w:name w:val="toc 4"/>
-    <w:basedOn w:val="Standard"/>
-    <w:next w:val="Standard"/>
+    <w:basedOn w:val="Normal"/>
+    <w:next w:val="Normal"/>
     <w:autoRedefine/>
     <w:semiHidden/>
   </w:style>
-  <w:style w:type="paragraph" w:styleId="Verzeichnis5">
+  <w:style w:type="paragraph" w:styleId="TOC5">
     <w:name w:val="toc 5"/>
-    <w:basedOn w:val="Standard"/>
-    <w:next w:val="Standard"/>
+    <w:basedOn w:val="Normal"/>
+    <w:next w:val="Normal"/>
     <w:autoRedefine/>
     <w:semiHidden/>
   </w:style>
-  <w:style w:type="paragraph" w:styleId="Verzeichnis6">
+  <w:style w:type="paragraph" w:styleId="TOC6">
     <w:name w:val="toc 6"/>
-    <w:basedOn w:val="Standard"/>
-    <w:next w:val="Standard"/>
+    <w:basedOn w:val="Normal"/>
+    <w:next w:val="Normal"/>
     <w:autoRedefine/>
     <w:semiHidden/>
   </w:style>
-  <w:style w:type="paragraph" w:styleId="Verzeichnis7">
+  <w:style w:type="paragraph" w:styleId="TOC7">
     <w:name w:val="toc 7"/>
-    <w:basedOn w:val="Standard"/>
-    <w:next w:val="Standard"/>
+    <w:basedOn w:val="Normal"/>
+    <w:next w:val="Normal"/>
     <w:autoRedefine/>
     <w:semiHidden/>
   </w:style>
-  <w:style w:type="paragraph" w:styleId="Verzeichnis8">
+  <w:style w:type="paragraph" w:styleId="TOC8">
     <w:name w:val="toc 8"/>
-    <w:basedOn w:val="Standard"/>
-    <w:next w:val="Standard"/>
+    <w:basedOn w:val="Normal"/>
+    <w:next w:val="Normal"/>
     <w:autoRedefine/>
     <w:semiHidden/>
   </w:style>
-  <w:style w:type="paragraph" w:styleId="Verzeichnis9">
+  <w:style w:type="paragraph" w:styleId="TOC9">
     <w:name w:val="toc 9"/>
-    <w:basedOn w:val="Standard"/>
-    <w:next w:val="Standard"/>
+    <w:basedOn w:val="Normal"/>
+    <w:next w:val="Normal"/>
     <w:autoRedefine/>
     <w:semiHidden/>
   </w:style>
-  <w:style w:type="paragraph" w:styleId="Titel">
+  <w:style w:type="paragraph" w:styleId="Title">
     <w:name w:val="Title"/>
-    <w:basedOn w:val="Standard"/>
-    <w:next w:val="Standard"/>
+    <w:basedOn w:val="Normal"/>
+    <w:next w:val="Normal"/>
     <w:qFormat/>
     <w:pPr>
       <w:keepNext/>
@@ -9171,15 +9185,15 @@
   </w:style>
   <w:style w:type="paragraph" w:customStyle="1" w:styleId="Subject">
     <w:name w:val="Subject"/>
-    <w:basedOn w:val="Standard"/>
+    <w:basedOn w:val="Normal"/>
     <w:rPr>
       <w:b/>
     </w:rPr>
   </w:style>
-  <w:style w:type="paragraph" w:styleId="Untertitel">
+  <w:style w:type="paragraph" w:styleId="Subtitle">
     <w:name w:val="Subtitle"/>
-    <w:basedOn w:val="Standard"/>
-    <w:next w:val="Standard"/>
+    <w:basedOn w:val="Normal"/>
+    <w:next w:val="Normal"/>
     <w:qFormat/>
     <w:pPr>
       <w:keepNext/>
@@ -9192,13 +9206,13 @@
   </w:style>
   <w:style w:type="paragraph" w:customStyle="1" w:styleId="TextTogether">
     <w:name w:val="TextTogether"/>
-    <w:basedOn w:val="Standard"/>
+    <w:basedOn w:val="Normal"/>
     <w:pPr>
       <w:keepNext/>
       <w:keepLines/>
     </w:pPr>
   </w:style>
-  <w:style w:type="character" w:styleId="Fett">
+  <w:style w:type="character" w:styleId="Strong">
     <w:name w:val="Strong"/>
     <w:qFormat/>
     <w:rPr>
@@ -9218,16 +9232,16 @@
   </w:style>
   <w:style w:type="paragraph" w:customStyle="1" w:styleId="Introduction">
     <w:name w:val="Introduction"/>
-    <w:basedOn w:val="Standard"/>
-    <w:next w:val="Standard"/>
+    <w:basedOn w:val="Normal"/>
+    <w:next w:val="Normal"/>
     <w:pPr>
       <w:keepNext/>
       <w:keepLines/>
     </w:pPr>
   </w:style>
-  <w:style w:type="paragraph" w:styleId="Gruformel">
+  <w:style w:type="paragraph" w:styleId="Closing">
     <w:name w:val="Closing"/>
-    <w:basedOn w:val="Standard"/>
+    <w:basedOn w:val="Normal"/>
     <w:semiHidden/>
     <w:pPr>
       <w:keepNext/>
@@ -9236,8 +9250,8 @@
   </w:style>
   <w:style w:type="paragraph" w:customStyle="1" w:styleId="Separator">
     <w:name w:val="Separator"/>
-    <w:basedOn w:val="Standard"/>
-    <w:next w:val="Standard"/>
+    <w:basedOn w:val="Normal"/>
+    <w:next w:val="Normal"/>
     <w:pPr>
       <w:pBdr>
         <w:bottom w:val="single" w:sz="4" w:space="1" w:color="auto"/>
@@ -9246,7 +9260,7 @@
   </w:style>
   <w:style w:type="paragraph" w:customStyle="1" w:styleId="Topic315">
     <w:name w:val="Topic315"/>
-    <w:basedOn w:val="Standard"/>
+    <w:basedOn w:val="Normal"/>
     <w:pPr>
       <w:keepLines/>
       <w:ind w:left="1786" w:hanging="1786"/>
@@ -9254,7 +9268,7 @@
   </w:style>
   <w:style w:type="paragraph" w:customStyle="1" w:styleId="Topic630">
     <w:name w:val="Topic630"/>
-    <w:basedOn w:val="Standard"/>
+    <w:basedOn w:val="Normal"/>
     <w:pPr>
       <w:keepLines/>
       <w:ind w:left="3572" w:hanging="3572"/>
@@ -9262,28 +9276,28 @@
   </w:style>
   <w:style w:type="paragraph" w:customStyle="1" w:styleId="Topic945">
     <w:name w:val="Topic945"/>
-    <w:basedOn w:val="Standard"/>
+    <w:basedOn w:val="Normal"/>
     <w:pPr>
       <w:keepLines/>
       <w:ind w:left="5358" w:hanging="5358"/>
     </w:pPr>
   </w:style>
-  <w:style w:type="paragraph" w:styleId="Datum">
+  <w:style w:type="paragraph" w:styleId="Date">
     <w:name w:val="Date"/>
-    <w:basedOn w:val="Standard"/>
-    <w:next w:val="Standard"/>
+    <w:basedOn w:val="Normal"/>
+    <w:next w:val="Normal"/>
     <w:semiHidden/>
   </w:style>
-  <w:style w:type="paragraph" w:styleId="Unterschrift">
+  <w:style w:type="paragraph" w:styleId="Signature">
     <w:name w:val="Signature"/>
-    <w:basedOn w:val="Standard"/>
+    <w:basedOn w:val="Normal"/>
     <w:semiHidden/>
     <w:pPr>
       <w:keepNext/>
       <w:keepLines/>
     </w:pPr>
   </w:style>
-  <w:style w:type="character" w:styleId="Hervorhebung">
+  <w:style w:type="character" w:styleId="Emphasis">
     <w:name w:val="Emphasis"/>
     <w:qFormat/>
     <w:rPr>
@@ -9293,7 +9307,7 @@
       <w:lang w:val="de-CH"/>
     </w:rPr>
   </w:style>
-  <w:style w:type="character" w:styleId="BesuchterHyperlink">
+  <w:style w:type="character" w:styleId="FollowedHyperlink">
     <w:name w:val="FollowedHyperlink"/>
     <w:semiHidden/>
     <w:rPr>
@@ -9306,7 +9320,7 @@
   </w:style>
   <w:style w:type="paragraph" w:customStyle="1" w:styleId="Enclosures">
     <w:name w:val="Enclosures"/>
-    <w:basedOn w:val="Standard"/>
+    <w:basedOn w:val="Normal"/>
     <w:next w:val="EnclosuresFollowing"/>
     <w:pPr>
       <w:spacing w:before="255"/>
@@ -9314,11 +9328,11 @@
   </w:style>
   <w:style w:type="paragraph" w:customStyle="1" w:styleId="EnclosuresFollowing">
     <w:name w:val="EnclosuresFollowing"/>
-    <w:basedOn w:val="Standard"/>
+    <w:basedOn w:val="Normal"/>
   </w:style>
   <w:style w:type="paragraph" w:customStyle="1" w:styleId="PositionItem">
     <w:name w:val="PositionItem"/>
-    <w:basedOn w:val="Standard"/>
+    <w:basedOn w:val="Normal"/>
     <w:pPr>
       <w:keepNext/>
       <w:keepLines/>
@@ -9331,7 +9345,7 @@
   </w:style>
   <w:style w:type="paragraph" w:customStyle="1" w:styleId="PositionTitle">
     <w:name w:val="PositionTitle"/>
-    <w:basedOn w:val="Standard"/>
+    <w:basedOn w:val="Normal"/>
     <w:pPr>
       <w:tabs>
         <w:tab w:val="left" w:pos="7541"/>
@@ -9347,8 +9361,8 @@
   </w:style>
   <w:style w:type="paragraph" w:customStyle="1" w:styleId="MinutesTitle">
     <w:name w:val="MinutesTitle"/>
-    <w:basedOn w:val="Standard"/>
-    <w:next w:val="Standard"/>
+    <w:basedOn w:val="Normal"/>
+    <w:next w:val="Normal"/>
     <w:pPr>
       <w:tabs>
         <w:tab w:val="right" w:pos="9356"/>
@@ -9361,7 +9375,7 @@
   </w:style>
   <w:style w:type="paragraph" w:customStyle="1" w:styleId="MinutesItem">
     <w:name w:val="MinutesItem"/>
-    <w:basedOn w:val="Standard"/>
+    <w:basedOn w:val="Normal"/>
     <w:pPr>
       <w:tabs>
         <w:tab w:val="right" w:pos="9356"/>
@@ -9371,7 +9385,7 @@
   </w:style>
   <w:style w:type="paragraph" w:customStyle="1" w:styleId="ReturnAddress">
     <w:name w:val="ReturnAddress"/>
-    <w:basedOn w:val="Standard"/>
+    <w:basedOn w:val="Normal"/>
     <w:pPr>
       <w:keepLines/>
       <w:pBdr>
@@ -9385,25 +9399,25 @@
   </w:style>
   <w:style w:type="paragraph" w:customStyle="1" w:styleId="zOawDeliveryOption">
     <w:name w:val="zOawDeliveryOption"/>
-    <w:basedOn w:val="Standard"/>
+    <w:basedOn w:val="Normal"/>
     <w:rPr>
       <w:b/>
     </w:rPr>
   </w:style>
   <w:style w:type="paragraph" w:customStyle="1" w:styleId="zOawDeliverOption2">
     <w:name w:val="zOawDeliverOption2"/>
-    <w:basedOn w:val="Standard"/>
+    <w:basedOn w:val="Normal"/>
     <w:rPr>
       <w:b/>
     </w:rPr>
   </w:style>
   <w:style w:type="paragraph" w:customStyle="1" w:styleId="zOawRecipient">
     <w:name w:val="zOawRecipient"/>
-    <w:basedOn w:val="Standard"/>
+    <w:basedOn w:val="Normal"/>
   </w:style>
   <w:style w:type="paragraph" w:customStyle="1" w:styleId="ListWithNumbers">
     <w:name w:val="ListWithNumbers"/>
-    <w:basedOn w:val="Standard"/>
+    <w:basedOn w:val="Normal"/>
     <w:pPr>
       <w:numPr>
         <w:numId w:val="12"/>
@@ -9412,7 +9426,7 @@
   </w:style>
   <w:style w:type="paragraph" w:customStyle="1" w:styleId="ListWithSymbols">
     <w:name w:val="ListWithSymbols"/>
-    <w:basedOn w:val="Standard"/>
+    <w:basedOn w:val="Normal"/>
     <w:pPr>
       <w:numPr>
         <w:numId w:val="13"/>
@@ -9425,7 +9439,7 @@
   </w:style>
   <w:style w:type="paragraph" w:customStyle="1" w:styleId="ListWithLetters">
     <w:name w:val="ListWithLetters"/>
-    <w:basedOn w:val="Standard"/>
+    <w:basedOn w:val="Normal"/>
     <w:pPr>
       <w:numPr>
         <w:numId w:val="15"/>
@@ -9434,8 +9448,8 @@
   </w:style>
   <w:style w:type="paragraph" w:customStyle="1" w:styleId="DocumentType">
     <w:name w:val="DocumentType"/>
-    <w:basedOn w:val="Standard"/>
-    <w:next w:val="Standard"/>
+    <w:basedOn w:val="Normal"/>
+    <w:next w:val="Normal"/>
     <w:rPr>
       <w:b/>
       <w:sz w:val="32"/>
@@ -9443,7 +9457,7 @@
   </w:style>
   <w:style w:type="paragraph" w:customStyle="1" w:styleId="OutputprofileTitle">
     <w:name w:val="OutputprofileTitle"/>
-    <w:basedOn w:val="Standard"/>
+    <w:basedOn w:val="Normal"/>
     <w:next w:val="OutputprofileText"/>
     <w:pPr>
       <w:keepLines/>
@@ -9455,7 +9469,7 @@
   </w:style>
   <w:style w:type="paragraph" w:customStyle="1" w:styleId="OutputprofileText">
     <w:name w:val="OutputprofileText"/>
-    <w:basedOn w:val="Standard"/>
+    <w:basedOn w:val="Normal"/>
     <w:pPr>
       <w:keepLines/>
       <w:spacing w:line="192" w:lineRule="atLeast"/>
@@ -9465,63 +9479,63 @@
       <w:sz w:val="16"/>
     </w:rPr>
   </w:style>
-  <w:style w:type="paragraph" w:styleId="Blocktext">
+  <w:style w:type="paragraph" w:styleId="BlockText">
     <w:name w:val="Block Text"/>
-    <w:basedOn w:val="Standard"/>
+    <w:basedOn w:val="Normal"/>
     <w:semiHidden/>
     <w:pPr>
       <w:spacing w:line="240" w:lineRule="atLeast"/>
     </w:pPr>
   </w:style>
-  <w:style w:type="paragraph" w:styleId="Textkrper">
+  <w:style w:type="paragraph" w:styleId="BodyText">
     <w:name w:val="Body Text"/>
-    <w:basedOn w:val="Standard"/>
+    <w:basedOn w:val="Normal"/>
     <w:semiHidden/>
   </w:style>
-  <w:style w:type="paragraph" w:styleId="Textkrper2">
+  <w:style w:type="paragraph" w:styleId="BodyText2">
     <w:name w:val="Body Text 2"/>
-    <w:basedOn w:val="Standard"/>
+    <w:basedOn w:val="Normal"/>
     <w:semiHidden/>
   </w:style>
-  <w:style w:type="paragraph" w:styleId="Textkrper3">
+  <w:style w:type="paragraph" w:styleId="BodyText3">
     <w:name w:val="Body Text 3"/>
-    <w:basedOn w:val="Standard"/>
+    <w:basedOn w:val="Normal"/>
     <w:semiHidden/>
     <w:rPr>
       <w:szCs w:val="16"/>
     </w:rPr>
   </w:style>
-  <w:style w:type="paragraph" w:styleId="Textkrper-Erstzeileneinzug">
+  <w:style w:type="paragraph" w:styleId="BodyTextFirstIndent">
     <w:name w:val="Body Text First Indent"/>
-    <w:basedOn w:val="Textkrper"/>
+    <w:basedOn w:val="BodyText"/>
     <w:semiHidden/>
   </w:style>
-  <w:style w:type="paragraph" w:styleId="Textkrper-Zeileneinzug">
+  <w:style w:type="paragraph" w:styleId="BodyTextIndent">
     <w:name w:val="Body Text Indent"/>
-    <w:basedOn w:val="Standard"/>
+    <w:basedOn w:val="Normal"/>
     <w:semiHidden/>
   </w:style>
-  <w:style w:type="paragraph" w:styleId="Textkrper-Erstzeileneinzug2">
+  <w:style w:type="paragraph" w:styleId="BodyTextFirstIndent2">
     <w:name w:val="Body Text First Indent 2"/>
-    <w:basedOn w:val="Textkrper-Zeileneinzug"/>
+    <w:basedOn w:val="BodyTextIndent"/>
     <w:semiHidden/>
   </w:style>
-  <w:style w:type="paragraph" w:styleId="Textkrper-Einzug2">
+  <w:style w:type="paragraph" w:styleId="BodyTextIndent2">
     <w:name w:val="Body Text Indent 2"/>
-    <w:basedOn w:val="Standard"/>
+    <w:basedOn w:val="Normal"/>
     <w:semiHidden/>
   </w:style>
-  <w:style w:type="paragraph" w:styleId="Textkrper-Einzug3">
+  <w:style w:type="paragraph" w:styleId="BodyTextIndent3">
     <w:name w:val="Body Text Indent 3"/>
-    <w:basedOn w:val="Standard"/>
+    <w:basedOn w:val="Normal"/>
     <w:semiHidden/>
     <w:rPr>
       <w:szCs w:val="16"/>
     </w:rPr>
   </w:style>
-  <w:style w:type="paragraph" w:styleId="Umschlagadresse">
+  <w:style w:type="paragraph" w:styleId="EnvelopeAddress">
     <w:name w:val="envelope address"/>
-    <w:basedOn w:val="Standard"/>
+    <w:basedOn w:val="Normal"/>
     <w:semiHidden/>
     <w:pPr>
       <w:framePr w:w="4320" w:h="2160" w:hRule="exact" w:hSpace="141" w:wrap="auto" w:hAnchor="page" w:xAlign="center" w:yAlign="bottom"/>
@@ -9531,24 +9545,24 @@
       <w:rFonts w:cs="Arial"/>
     </w:rPr>
   </w:style>
-  <w:style w:type="paragraph" w:styleId="Umschlagabsenderadresse">
+  <w:style w:type="paragraph" w:styleId="EnvelopeReturn">
     <w:name w:val="envelope return"/>
-    <w:basedOn w:val="Standard"/>
+    <w:basedOn w:val="Normal"/>
     <w:semiHidden/>
     <w:rPr>
       <w:rFonts w:cs="Arial"/>
       <w:szCs w:val="20"/>
     </w:rPr>
   </w:style>
-  <w:style w:type="paragraph" w:styleId="HTMLAdresse">
+  <w:style w:type="paragraph" w:styleId="HTMLAddress">
     <w:name w:val="HTML Address"/>
-    <w:basedOn w:val="Standard"/>
+    <w:basedOn w:val="Normal"/>
     <w:semiHidden/>
     <w:rPr>
       <w:iCs/>
     </w:rPr>
   </w:style>
-  <w:style w:type="character" w:styleId="HTMLZitat">
+  <w:style w:type="character" w:styleId="HTMLCite">
     <w:name w:val="HTML Cite"/>
     <w:semiHidden/>
     <w:rPr>
@@ -9576,7 +9590,7 @@
       <w:lang w:val="de-CH"/>
     </w:rPr>
   </w:style>
-  <w:style w:type="character" w:styleId="HTMLTastatur">
+  <w:style w:type="character" w:styleId="HTMLKeyboard">
     <w:name w:val="HTML Keyboard"/>
     <w:semiHidden/>
     <w:rPr>
@@ -9586,16 +9600,16 @@
       <w:lang w:val="de-CH"/>
     </w:rPr>
   </w:style>
-  <w:style w:type="paragraph" w:styleId="HTMLVorformatiert">
+  <w:style w:type="paragraph" w:styleId="HTMLPreformatted">
     <w:name w:val="HTML Preformatted"/>
-    <w:basedOn w:val="Standard"/>
+    <w:basedOn w:val="Normal"/>
     <w:semiHidden/>
     <w:rPr>
       <w:rFonts w:cs="Courier New"/>
       <w:szCs w:val="20"/>
     </w:rPr>
   </w:style>
-  <w:style w:type="character" w:styleId="HTMLBeispiel">
+  <w:style w:type="character" w:styleId="HTMLSample">
     <w:name w:val="HTML Sample"/>
     <w:semiHidden/>
     <w:rPr>
@@ -9604,7 +9618,7 @@
       <w:lang w:val="de-CH"/>
     </w:rPr>
   </w:style>
-  <w:style w:type="character" w:styleId="HTMLSchreibmaschine">
+  <w:style w:type="character" w:styleId="HTMLTypewriter">
     <w:name w:val="HTML Typewriter"/>
     <w:semiHidden/>
     <w:rPr>
@@ -9623,7 +9637,7 @@
       <w:lang w:val="de-CH"/>
     </w:rPr>
   </w:style>
-  <w:style w:type="character" w:styleId="Zeilennummer">
+  <w:style w:type="character" w:styleId="LineNumber">
     <w:name w:val="line number"/>
     <w:semiHidden/>
     <w:rPr>
@@ -9631,75 +9645,75 @@
       <w:lang w:val="de-CH"/>
     </w:rPr>
   </w:style>
-  <w:style w:type="paragraph" w:styleId="Liste">
+  <w:style w:type="paragraph" w:styleId="List">
     <w:name w:val="List"/>
-    <w:basedOn w:val="Standard"/>
+    <w:basedOn w:val="Normal"/>
     <w:semiHidden/>
     <w:pPr>
       <w:ind w:left="283" w:hanging="283"/>
     </w:pPr>
   </w:style>
-  <w:style w:type="paragraph" w:styleId="Liste2">
+  <w:style w:type="paragraph" w:styleId="List2">
     <w:name w:val="List 2"/>
-    <w:basedOn w:val="Standard"/>
+    <w:basedOn w:val="Normal"/>
     <w:semiHidden/>
     <w:pPr>
       <w:ind w:left="566" w:hanging="283"/>
     </w:pPr>
   </w:style>
-  <w:style w:type="paragraph" w:styleId="Liste3">
+  <w:style w:type="paragraph" w:styleId="List3">
     <w:name w:val="List 3"/>
-    <w:basedOn w:val="Standard"/>
+    <w:basedOn w:val="Normal"/>
     <w:semiHidden/>
     <w:pPr>
       <w:ind w:left="849" w:hanging="283"/>
     </w:pPr>
   </w:style>
-  <w:style w:type="paragraph" w:styleId="Liste4">
+  <w:style w:type="paragraph" w:styleId="List4">
     <w:name w:val="List 4"/>
-    <w:basedOn w:val="Standard"/>
+    <w:basedOn w:val="Normal"/>
     <w:semiHidden/>
     <w:pPr>
       <w:ind w:left="1132" w:hanging="283"/>
     </w:pPr>
   </w:style>
-  <w:style w:type="paragraph" w:styleId="Liste5">
+  <w:style w:type="paragraph" w:styleId="List5">
     <w:name w:val="List 5"/>
-    <w:basedOn w:val="Standard"/>
+    <w:basedOn w:val="Normal"/>
     <w:semiHidden/>
     <w:pPr>
       <w:ind w:left="1415" w:hanging="283"/>
     </w:pPr>
   </w:style>
-  <w:style w:type="paragraph" w:styleId="Nachrichtenkopf">
+  <w:style w:type="paragraph" w:styleId="MessageHeader">
     <w:name w:val="Message Header"/>
-    <w:basedOn w:val="Standard"/>
+    <w:basedOn w:val="Normal"/>
     <w:semiHidden/>
     <w:rPr>
       <w:rFonts w:cs="Arial"/>
       <w:b/>
     </w:rPr>
   </w:style>
-  <w:style w:type="paragraph" w:styleId="StandardWeb">
+  <w:style w:type="paragraph" w:styleId="NormalWeb">
     <w:name w:val="Normal (Web)"/>
-    <w:basedOn w:val="Standard"/>
+    <w:basedOn w:val="Normal"/>
     <w:semiHidden/>
   </w:style>
-  <w:style w:type="paragraph" w:styleId="Standardeinzug">
+  <w:style w:type="paragraph" w:styleId="NormalIndent">
     <w:name w:val="Normal Indent"/>
-    <w:basedOn w:val="Standard"/>
+    <w:basedOn w:val="Normal"/>
     <w:semiHidden/>
     <w:pPr>
       <w:ind w:left="1701"/>
     </w:pPr>
   </w:style>
-  <w:style w:type="paragraph" w:styleId="Fu-Endnotenberschrift">
+  <w:style w:type="paragraph" w:styleId="NoteHeading">
     <w:name w:val="Note Heading"/>
-    <w:basedOn w:val="Standard"/>
-    <w:next w:val="Standard"/>
+    <w:basedOn w:val="Normal"/>
+    <w:next w:val="Normal"/>
     <w:semiHidden/>
   </w:style>
-  <w:style w:type="character" w:styleId="Seitenzahl">
+  <w:style w:type="character" w:styleId="PageNumber">
     <w:name w:val="page number"/>
     <w:semiHidden/>
     <w:rPr>
@@ -9707,19 +9721,19 @@
       <w:lang w:val="de-CH"/>
     </w:rPr>
   </w:style>
-  <w:style w:type="paragraph" w:styleId="NurText">
+  <w:style w:type="paragraph" w:styleId="PlainText">
     <w:name w:val="Plain Text"/>
-    <w:basedOn w:val="Standard"/>
+    <w:basedOn w:val="Normal"/>
     <w:semiHidden/>
     <w:rPr>
       <w:rFonts w:cs="Courier New"/>
       <w:szCs w:val="20"/>
     </w:rPr>
   </w:style>
-  <w:style w:type="paragraph" w:styleId="Anrede">
+  <w:style w:type="paragraph" w:styleId="Salutation">
     <w:name w:val="Salutation"/>
-    <w:basedOn w:val="Standard"/>
-    <w:next w:val="Standard"/>
+    <w:basedOn w:val="Normal"/>
+    <w:next w:val="Normal"/>
     <w:semiHidden/>
     <w:pPr>
       <w:keepLines/>
@@ -9727,7 +9741,7 @@
   </w:style>
   <w:style w:type="paragraph" w:customStyle="1" w:styleId="CityDate">
     <w:name w:val="CityDate"/>
-    <w:basedOn w:val="Standard"/>
+    <w:basedOn w:val="Normal"/>
     <w:pPr>
       <w:spacing w:line="192" w:lineRule="atLeast"/>
     </w:pPr>
@@ -9738,7 +9752,7 @@
   </w:style>
   <w:style w:type="paragraph" w:customStyle="1" w:styleId="ListWithCheckboxes">
     <w:name w:val="ListWithCheckboxes"/>
-    <w:basedOn w:val="Standard"/>
+    <w:basedOn w:val="Normal"/>
     <w:pPr>
       <w:numPr>
         <w:numId w:val="14"/>
@@ -9747,7 +9761,7 @@
   </w:style>
   <w:style w:type="paragraph" w:customStyle="1" w:styleId="TakeTitle">
     <w:name w:val="TakeTitle"/>
-    <w:basedOn w:val="Standard"/>
+    <w:basedOn w:val="Normal"/>
     <w:pPr>
       <w:numPr>
         <w:ilvl w:val="2"/>
@@ -9755,12 +9769,12 @@
       </w:numPr>
     </w:pPr>
   </w:style>
-  <w:style w:type="paragraph" w:styleId="E-Mail-Signatur">
+  <w:style w:type="paragraph" w:styleId="E-mailSignature">
     <w:name w:val="E-mail Signature"/>
-    <w:basedOn w:val="Standard"/>
+    <w:basedOn w:val="Normal"/>
     <w:semiHidden/>
   </w:style>
-  <w:style w:type="character" w:styleId="HTMLAkronym">
+  <w:style w:type="character" w:styleId="HTMLAcronym">
     <w:name w:val="HTML Acronym"/>
     <w:semiHidden/>
     <w:rPr>
@@ -9768,15 +9782,15 @@
       <w:lang w:val="de-CH"/>
     </w:rPr>
   </w:style>
-  <w:style w:type="paragraph" w:styleId="Aufzhlungszeichen">
+  <w:style w:type="paragraph" w:styleId="ListBullet">
     <w:name w:val="List Bullet"/>
-    <w:basedOn w:val="Standard"/>
+    <w:basedOn w:val="Normal"/>
     <w:semiHidden/>
     <w:rsid w:val="00A92558"/>
   </w:style>
-  <w:style w:type="paragraph" w:styleId="Aufzhlungszeichen2">
+  <w:style w:type="paragraph" w:styleId="ListBullet2">
     <w:name w:val="List Bullet 2"/>
-    <w:basedOn w:val="Standard"/>
+    <w:basedOn w:val="Normal"/>
     <w:semiHidden/>
     <w:pPr>
       <w:numPr>
@@ -9784,9 +9798,9 @@
       </w:numPr>
     </w:pPr>
   </w:style>
-  <w:style w:type="paragraph" w:styleId="Aufzhlungszeichen3">
+  <w:style w:type="paragraph" w:styleId="ListBullet3">
     <w:name w:val="List Bullet 3"/>
-    <w:basedOn w:val="Standard"/>
+    <w:basedOn w:val="Normal"/>
     <w:semiHidden/>
     <w:pPr>
       <w:numPr>
@@ -9794,9 +9808,9 @@
       </w:numPr>
     </w:pPr>
   </w:style>
-  <w:style w:type="paragraph" w:styleId="Aufzhlungszeichen4">
+  <w:style w:type="paragraph" w:styleId="ListBullet4">
     <w:name w:val="List Bullet 4"/>
-    <w:basedOn w:val="Standard"/>
+    <w:basedOn w:val="Normal"/>
     <w:semiHidden/>
     <w:pPr>
       <w:numPr>
@@ -9804,9 +9818,9 @@
       </w:numPr>
     </w:pPr>
   </w:style>
-  <w:style w:type="paragraph" w:styleId="Aufzhlungszeichen5">
+  <w:style w:type="paragraph" w:styleId="ListBullet5">
     <w:name w:val="List Bullet 5"/>
-    <w:basedOn w:val="Standard"/>
+    <w:basedOn w:val="Normal"/>
     <w:semiHidden/>
     <w:pPr>
       <w:numPr>
@@ -9814,54 +9828,54 @@
       </w:numPr>
     </w:pPr>
   </w:style>
-  <w:style w:type="paragraph" w:styleId="Listenfortsetzung">
+  <w:style w:type="paragraph" w:styleId="ListContinue">
     <w:name w:val="List Continue"/>
-    <w:basedOn w:val="Standard"/>
+    <w:basedOn w:val="Normal"/>
     <w:semiHidden/>
     <w:pPr>
       <w:spacing w:after="120"/>
       <w:ind w:left="283"/>
     </w:pPr>
   </w:style>
-  <w:style w:type="paragraph" w:styleId="Listenfortsetzung2">
+  <w:style w:type="paragraph" w:styleId="ListContinue2">
     <w:name w:val="List Continue 2"/>
-    <w:basedOn w:val="Standard"/>
+    <w:basedOn w:val="Normal"/>
     <w:semiHidden/>
     <w:pPr>
       <w:spacing w:after="120"/>
       <w:ind w:left="566"/>
     </w:pPr>
   </w:style>
-  <w:style w:type="paragraph" w:styleId="Listenfortsetzung3">
+  <w:style w:type="paragraph" w:styleId="ListContinue3">
     <w:name w:val="List Continue 3"/>
-    <w:basedOn w:val="Standard"/>
+    <w:basedOn w:val="Normal"/>
     <w:semiHidden/>
     <w:pPr>
       <w:spacing w:after="120"/>
       <w:ind w:left="849"/>
     </w:pPr>
   </w:style>
-  <w:style w:type="paragraph" w:styleId="Listenfortsetzung4">
+  <w:style w:type="paragraph" w:styleId="ListContinue4">
     <w:name w:val="List Continue 4"/>
-    <w:basedOn w:val="Standard"/>
+    <w:basedOn w:val="Normal"/>
     <w:semiHidden/>
     <w:pPr>
       <w:spacing w:after="120"/>
       <w:ind w:left="1132"/>
     </w:pPr>
   </w:style>
-  <w:style w:type="paragraph" w:styleId="Listenfortsetzung5">
+  <w:style w:type="paragraph" w:styleId="ListContinue5">
     <w:name w:val="List Continue 5"/>
-    <w:basedOn w:val="Standard"/>
+    <w:basedOn w:val="Normal"/>
     <w:semiHidden/>
     <w:pPr>
       <w:spacing w:after="120"/>
       <w:ind w:left="1415"/>
     </w:pPr>
   </w:style>
-  <w:style w:type="paragraph" w:styleId="Listennummer">
+  <w:style w:type="paragraph" w:styleId="ListNumber">
     <w:name w:val="List Number"/>
-    <w:basedOn w:val="Standard"/>
+    <w:basedOn w:val="Normal"/>
     <w:semiHidden/>
     <w:pPr>
       <w:numPr>
@@ -9869,9 +9883,9 @@
       </w:numPr>
     </w:pPr>
   </w:style>
-  <w:style w:type="paragraph" w:styleId="Listennummer2">
+  <w:style w:type="paragraph" w:styleId="ListNumber2">
     <w:name w:val="List Number 2"/>
-    <w:basedOn w:val="Standard"/>
+    <w:basedOn w:val="Normal"/>
     <w:semiHidden/>
     <w:pPr>
       <w:numPr>
@@ -9879,9 +9893,9 @@
       </w:numPr>
     </w:pPr>
   </w:style>
-  <w:style w:type="paragraph" w:styleId="Listennummer3">
+  <w:style w:type="paragraph" w:styleId="ListNumber3">
     <w:name w:val="List Number 3"/>
-    <w:basedOn w:val="Standard"/>
+    <w:basedOn w:val="Normal"/>
     <w:semiHidden/>
     <w:pPr>
       <w:numPr>
@@ -9889,9 +9903,9 @@
       </w:numPr>
     </w:pPr>
   </w:style>
-  <w:style w:type="paragraph" w:styleId="Listennummer4">
+  <w:style w:type="paragraph" w:styleId="ListNumber4">
     <w:name w:val="List Number 4"/>
-    <w:basedOn w:val="Standard"/>
+    <w:basedOn w:val="Normal"/>
     <w:semiHidden/>
     <w:pPr>
       <w:numPr>
@@ -9899,9 +9913,9 @@
       </w:numPr>
     </w:pPr>
   </w:style>
-  <w:style w:type="paragraph" w:styleId="Listennummer5">
+  <w:style w:type="paragraph" w:styleId="ListNumber5">
     <w:name w:val="List Number 5"/>
-    <w:basedOn w:val="Standard"/>
+    <w:basedOn w:val="Normal"/>
     <w:semiHidden/>
     <w:pPr>
       <w:numPr>
@@ -9911,7 +9925,7 @@
   </w:style>
   <w:style w:type="paragraph" w:customStyle="1" w:styleId="ReferenceBlock">
     <w:name w:val="ReferenceBlock"/>
-    <w:basedOn w:val="Standard"/>
+    <w:basedOn w:val="Normal"/>
     <w:pPr>
       <w:spacing w:line="190" w:lineRule="atLeast"/>
     </w:pPr>
@@ -9921,7 +9935,7 @@
   </w:style>
   <w:style w:type="paragraph" w:customStyle="1" w:styleId="Copyright">
     <w:name w:val="Copyright"/>
-    <w:basedOn w:val="Standard"/>
+    <w:basedOn w:val="Normal"/>
     <w:rPr>
       <w:sz w:val="16"/>
       <w:lang w:val="en-GB"/>
@@ -9929,8 +9943,8 @@
   </w:style>
   <w:style w:type="paragraph" w:customStyle="1" w:styleId="TitelCertificate">
     <w:name w:val="Titel Certificate"/>
-    <w:basedOn w:val="Standard"/>
-    <w:next w:val="Standard"/>
+    <w:basedOn w:val="Normal"/>
+    <w:next w:val="Normal"/>
     <w:pPr>
       <w:spacing w:line="510" w:lineRule="atLeast"/>
     </w:pPr>
@@ -9953,7 +9967,7 @@
   </w:style>
   <w:style w:type="paragraph" w:customStyle="1" w:styleId="Page">
     <w:name w:val="Page"/>
-    <w:basedOn w:val="Standard"/>
+    <w:basedOn w:val="Normal"/>
     <w:pPr>
       <w:spacing w:line="192" w:lineRule="atLeast"/>
     </w:pPr>
@@ -9973,7 +9987,7 @@
   </w:style>
   <w:style w:type="paragraph" w:customStyle="1" w:styleId="CityDateSecondPage">
     <w:name w:val="CityDateSecondPage"/>
-    <w:basedOn w:val="Standard"/>
+    <w:basedOn w:val="Normal"/>
     <w:pPr>
       <w:spacing w:before="480"/>
     </w:pPr>
@@ -9984,7 +9998,7 @@
   </w:style>
   <w:style w:type="paragraph" w:customStyle="1" w:styleId="DocType">
     <w:name w:val="DocType"/>
-    <w:basedOn w:val="Standard"/>
+    <w:basedOn w:val="Normal"/>
     <w:pPr>
       <w:spacing w:line="192" w:lineRule="atLeast"/>
     </w:pPr>
@@ -10011,7 +10025,7 @@
   </w:style>
   <w:style w:type="paragraph" w:customStyle="1" w:styleId="TableofLiterature">
     <w:name w:val="TableofLiterature"/>
-    <w:basedOn w:val="Standard"/>
+    <w:basedOn w:val="Normal"/>
     <w:pPr>
       <w:tabs>
         <w:tab w:val="left" w:pos="357"/>
@@ -10022,22 +10036,22 @@
   </w:style>
   <w:style w:type="paragraph" w:customStyle="1" w:styleId="TableofGlossary">
     <w:name w:val="TableofGlossary"/>
-    <w:basedOn w:val="Standard"/>
+    <w:basedOn w:val="Normal"/>
     <w:rPr>
       <w:lang w:val="en-GB"/>
     </w:rPr>
   </w:style>
   <w:style w:type="paragraph" w:customStyle="1" w:styleId="TableofIndex">
     <w:name w:val="TableofIndex"/>
-    <w:basedOn w:val="Standard"/>
+    <w:basedOn w:val="Normal"/>
     <w:rPr>
       <w:lang w:val="en-GB"/>
     </w:rPr>
   </w:style>
   <w:style w:type="paragraph" w:customStyle="1" w:styleId="Headline">
     <w:name w:val="Headline"/>
-    <w:basedOn w:val="Standard"/>
-    <w:next w:val="Standard"/>
+    <w:basedOn w:val="Normal"/>
+    <w:next w:val="Normal"/>
     <w:pPr>
       <w:adjustRightInd/>
       <w:snapToGrid/>
@@ -10052,7 +10066,7 @@
   </w:style>
   <w:style w:type="paragraph" w:customStyle="1" w:styleId="berschrift11">
     <w:name w:val="Überschrift 11"/>
-    <w:basedOn w:val="Standard"/>
+    <w:basedOn w:val="Normal"/>
     <w:next w:val="TextBody"/>
     <w:rsid w:val="00290525"/>
     <w:pPr>
@@ -10082,7 +10096,7 @@
   </w:style>
   <w:style w:type="paragraph" w:customStyle="1" w:styleId="berschrift21">
     <w:name w:val="Überschrift 21"/>
-    <w:basedOn w:val="Standard"/>
+    <w:basedOn w:val="Normal"/>
     <w:next w:val="TextBody"/>
     <w:rsid w:val="00290525"/>
     <w:pPr>
@@ -10114,7 +10128,7 @@
   </w:style>
   <w:style w:type="paragraph" w:customStyle="1" w:styleId="berschrift31">
     <w:name w:val="Überschrift 31"/>
-    <w:basedOn w:val="Standard"/>
+    <w:basedOn w:val="Normal"/>
     <w:next w:val="TextBody"/>
     <w:rsid w:val="00290525"/>
     <w:pPr>
@@ -10146,7 +10160,7 @@
   </w:style>
   <w:style w:type="paragraph" w:customStyle="1" w:styleId="berschrift41">
     <w:name w:val="Überschrift 41"/>
-    <w:basedOn w:val="Standard"/>
+    <w:basedOn w:val="Normal"/>
     <w:next w:val="TextBody"/>
     <w:rsid w:val="00290525"/>
     <w:pPr>
@@ -10177,7 +10191,7 @@
   </w:style>
   <w:style w:type="paragraph" w:customStyle="1" w:styleId="berschrift51">
     <w:name w:val="Überschrift 51"/>
-    <w:basedOn w:val="Standard"/>
+    <w:basedOn w:val="Normal"/>
     <w:next w:val="TextBody"/>
     <w:rsid w:val="00290525"/>
     <w:pPr>
@@ -10224,7 +10238,7 @@
   </w:style>
   <w:style w:type="paragraph" w:customStyle="1" w:styleId="TextBody">
     <w:name w:val="Text Body"/>
-    <w:basedOn w:val="Standard"/>
+    <w:basedOn w:val="Normal"/>
     <w:rsid w:val="004D55F9"/>
     <w:pPr>
       <w:widowControl w:val="0"/>
@@ -10242,7 +10256,7 @@
   </w:style>
   <w:style w:type="paragraph" w:customStyle="1" w:styleId="TableContents">
     <w:name w:val="Table Contents"/>
-    <w:basedOn w:val="Standard"/>
+    <w:basedOn w:val="Normal"/>
     <w:rsid w:val="00290525"/>
     <w:pPr>
       <w:widowControl w:val="0"/>
@@ -10273,7 +10287,7 @@
   </w:style>
   <w:style w:type="paragraph" w:customStyle="1" w:styleId="SourceCode">
     <w:name w:val="Source Code"/>
-    <w:basedOn w:val="Standard"/>
+    <w:basedOn w:val="Normal"/>
     <w:rsid w:val="00290525"/>
     <w:pPr>
       <w:widowControl w:val="0"/>
@@ -10299,7 +10313,7 @@
   </w:style>
   <w:style w:type="paragraph" w:customStyle="1" w:styleId="SourceFile">
     <w:name w:val="Source File"/>
-    <w:basedOn w:val="Standard"/>
+    <w:basedOn w:val="Normal"/>
     <w:rsid w:val="00290525"/>
     <w:pPr>
       <w:widowControl w:val="0"/>
@@ -10325,7 +10339,7 @@
   </w:style>
   <w:style w:type="paragraph" w:customStyle="1" w:styleId="Footnote">
     <w:name w:val="Footnote"/>
-    <w:basedOn w:val="Standard"/>
+    <w:basedOn w:val="Normal"/>
     <w:rsid w:val="00290525"/>
     <w:pPr>
       <w:widowControl w:val="0"/>
@@ -10344,9 +10358,9 @@
       <w:lang w:val="en-US" w:eastAsia="ja-JP"/>
     </w:rPr>
   </w:style>
-  <w:style w:type="paragraph" w:styleId="Listenabsatz">
+  <w:style w:type="paragraph" w:styleId="ListParagraph">
     <w:name w:val="List Paragraph"/>
-    <w:basedOn w:val="Standard"/>
+    <w:basedOn w:val="Normal"/>
     <w:uiPriority w:val="34"/>
     <w:qFormat/>
     <w:rsid w:val="007B6BA6"/>
@@ -10357,7 +10371,7 @@
   </w:style>
   <w:style w:type="paragraph" w:customStyle="1" w:styleId="KeinAbstand">
     <w:name w:val="KeinAbstand"/>
-    <w:basedOn w:val="Standard"/>
+    <w:basedOn w:val="Normal"/>
     <w:qFormat/>
     <w:rsid w:val="007F0579"/>
     <w:pPr>
@@ -10367,9 +10381,9 @@
       <w:szCs w:val="21"/>
     </w:rPr>
   </w:style>
-  <w:style w:type="table" w:styleId="Tabellenraster">
+  <w:style w:type="table" w:styleId="TableGrid">
     <w:name w:val="Table Grid"/>
-    <w:basedOn w:val="NormaleTabelle"/>
+    <w:basedOn w:val="TableNormal"/>
     <w:uiPriority w:val="59"/>
     <w:rsid w:val="00ED55DA"/>
     <w:tblPr>
@@ -10726,7 +10740,7 @@
 </file>
 
 <file path=customXml/itemProps1.xml><?xml version="1.0" encoding="utf-8"?>
-<ds:datastoreItem xmlns:ds="http://schemas.openxmlformats.org/officeDocument/2006/customXml" ds:itemID="{BFDA8A13-1916-4CAD-9BBA-62F369A26534}">
+<ds:datastoreItem xmlns:ds="http://schemas.openxmlformats.org/officeDocument/2006/customXml" ds:itemID="{71217ADD-5C9B-437E-B664-0F300731D703}">
   <ds:schemaRefs>
     <ds:schemaRef ds:uri="http://schemas.openxmlformats.org/officeDocument/2006/bibliography"/>
   </ds:schemaRefs>

</xml_diff>